<commit_message>
Updated interviewbit for linked lists and bitmagic
</commit_message>
<xml_diff>
--- a/notes/Learn_Puzzles.docx
+++ b/notes/Learn_Puzzles.docx
@@ -1,6 +1,6 @@
 
 <file path=word/document.xml><?xml version="1.0" encoding="utf-8"?>
-<w:document xmlns:wpc="http://schemas.microsoft.com/office/word/2010/wordprocessingCanvas" xmlns:mc="http://schemas.openxmlformats.org/markup-compatibility/2006" xmlns:o="urn:schemas-microsoft-com:office:office" xmlns:r="http://schemas.openxmlformats.org/officeDocument/2006/relationships" xmlns:m="http://schemas.openxmlformats.org/officeDocument/2006/math" xmlns:v="urn:schemas-microsoft-com:vml" xmlns:wp14="http://schemas.microsoft.com/office/word/2010/wordprocessingDrawing" xmlns:wp="http://schemas.openxmlformats.org/drawingml/2006/wordprocessingDrawing" xmlns:w10="urn:schemas-microsoft-com:office:word" xmlns:w="http://schemas.openxmlformats.org/wordprocessingml/2006/main" xmlns:w14="http://schemas.microsoft.com/office/word/2010/wordml" xmlns:w15="http://schemas.microsoft.com/office/word/2012/wordml" xmlns:wpg="http://schemas.microsoft.com/office/word/2010/wordprocessingGroup" xmlns:wpi="http://schemas.microsoft.com/office/word/2010/wordprocessingInk" xmlns:wne="http://schemas.microsoft.com/office/word/2006/wordml" xmlns:wps="http://schemas.microsoft.com/office/word/2010/wordprocessingShape" mc:Ignorable="w14 w15 wp14">
+<w:document xmlns:wpc="http://schemas.microsoft.com/office/word/2010/wordprocessingCanvas" xmlns:mc="http://schemas.openxmlformats.org/markup-compatibility/2006" xmlns:o="urn:schemas-microsoft-com:office:office" xmlns:r="http://schemas.openxmlformats.org/officeDocument/2006/relationships" xmlns:m="http://schemas.openxmlformats.org/officeDocument/2006/math" xmlns:v="urn:schemas-microsoft-com:vml" xmlns:wp14="http://schemas.microsoft.com/office/word/2010/wordprocessingDrawing" xmlns:wp="http://schemas.openxmlformats.org/drawingml/2006/wordprocessingDrawing" xmlns:w10="urn:schemas-microsoft-com:office:word" xmlns:w="http://schemas.openxmlformats.org/wordprocessingml/2006/main" xmlns:w14="http://schemas.microsoft.com/office/word/2010/wordml" xmlns:wpg="http://schemas.microsoft.com/office/word/2010/wordprocessingGroup" xmlns:wpi="http://schemas.microsoft.com/office/word/2010/wordprocessingInk" xmlns:wne="http://schemas.microsoft.com/office/word/2006/wordml" xmlns:wps="http://schemas.microsoft.com/office/word/2010/wordprocessingShape" mc:Ignorable="w14 wp14">
   <w:background w:color="FFFFFF"/>
   <w:body>
     <w:p>
@@ -406,29 +406,7 @@
           <w:sz w:val="20"/>
           <w:szCs w:val="20"/>
         </w:rPr>
-        <w:t xml:space="preserve">Reasoning - if D and E left then D won't give anything to E, so </w:t>
-      </w:r>
-      <w:proofErr w:type="spellStart"/>
-      <w:r>
-        <w:rPr>
-          <w:rFonts w:asciiTheme="minorHAnsi" w:hAnsiTheme="minorHAnsi"/>
-          <w:bCs/>
-          <w:color w:val="00B050"/>
-          <w:sz w:val="20"/>
-          <w:szCs w:val="20"/>
-        </w:rPr>
-        <w:t>E</w:t>
-      </w:r>
-      <w:proofErr w:type="spellEnd"/>
-      <w:r>
-        <w:rPr>
-          <w:rFonts w:asciiTheme="minorHAnsi" w:hAnsiTheme="minorHAnsi"/>
-          <w:bCs/>
-          <w:color w:val="00B050"/>
-          <w:sz w:val="20"/>
-          <w:szCs w:val="20"/>
-        </w:rPr>
-        <w:t xml:space="preserve"> will be happy to accept one coin. If C, D, E left, D wants to overthrow C, so he won't accept. C will give 1 coin to E and win. If B, C, D, E left. B will give one coin to E and will win. Taking these into consideration, if A, B, C, D, E left B won't </w:t>
+        <w:t xml:space="preserve">Reasoning - if D and E left then D won't give anything to E, so E will be happy to accept one coin. If C, D, E left, D wants to overthrow C, so he won't accept. C will give 1 coin to E and win. If B, C, D, E left. B will give one coin to E and will win. Taking these into consideration, if A, B, C, D, E left B won't </w:t>
       </w:r>
       <w:proofErr w:type="spellStart"/>
       <w:r>
@@ -2103,7 +2081,7 @@
           <w:color w:val="00B050"/>
           <w:szCs w:val="20"/>
         </w:rPr>
-        <w:t xml:space="preserve">[0, 1, 2] [0, 1, 2] 3 on once dice is enough [0, 1, 2, 3, 6, </w:t>
+        <w:t xml:space="preserve">[0, 1, 2] [0, 1, 2] 3 on once dice </w:t>
       </w:r>
       <w:proofErr w:type="gramStart"/>
       <w:r>
@@ -2113,7 +2091,7 @@
           <w:color w:val="00B050"/>
           <w:szCs w:val="20"/>
         </w:rPr>
-        <w:t>7</w:t>
+        <w:t>is</w:t>
       </w:r>
       <w:proofErr w:type="gramEnd"/>
       <w:r>
@@ -2123,7 +2101,7 @@
           <w:color w:val="00B050"/>
           <w:szCs w:val="20"/>
         </w:rPr>
-        <w:t>] [0, 1, 2, 4, 5, 8]</w:t>
+        <w:t xml:space="preserve"> enough [0, 1, 2, 3, 6, 7] [0, 1, 2, 4, 5, 8]</w:t>
       </w:r>
     </w:p>
     <w:p>
@@ -6326,7 +6304,7 @@
         </w:rPr>
         <w:t xml:space="preserve">You have a guy employing whom you have to get some work done. You have a gold bar that can be cut into 7 pieces. How many cuts you have to make to the bar such that you have to give 1/7th of </w:t>
       </w:r>
-      <w:hyperlink r:id="rId5">
+      <w:hyperlink r:id="rId6">
         <w:proofErr w:type="spellStart"/>
         <w:r>
           <w:rPr>
@@ -8502,7 +8480,7 @@
           <w:sz w:val="20"/>
           <w:szCs w:val="20"/>
         </w:rPr>
-        <w:t xml:space="preserve">If 1 has sword at beginning then 1 kills 2, 3 kills 4, and 71 </w:t>
+        <w:t xml:space="preserve">If 1 has sword at beginning then 1 kills 2, 3 kills </w:t>
       </w:r>
       <w:proofErr w:type="gramStart"/>
       <w:r>
@@ -8513,7 +8491,7 @@
           <w:sz w:val="20"/>
           <w:szCs w:val="20"/>
         </w:rPr>
-        <w:t>kills</w:t>
+        <w:t>4,</w:t>
       </w:r>
       <w:proofErr w:type="gramEnd"/>
       <w:r>
@@ -8524,7 +8502,7 @@
           <w:sz w:val="20"/>
           <w:szCs w:val="20"/>
         </w:rPr>
-        <w:t xml:space="preserve"> 36th person who is 72 and gives the sword to 73. Now 73 has sword and 64 people in circle so 73 will survive at the last.</w:t>
+        <w:t xml:space="preserve"> and 71 kills 36th person who is 72 and gives the sword to 73. Now 73 has sword and 64 people in circle so 73 will survive at the last.</w:t>
       </w:r>
     </w:p>
     <w:p>
@@ -11201,8 +11179,6 @@
           <w:color w:val="009900"/>
         </w:rPr>
       </w:pPr>
-      <w:bookmarkStart w:id="2" w:name="_GoBack"/>
-      <w:bookmarkEnd w:id="2"/>
     </w:p>
     <w:p>
       <w:pPr>
@@ -12243,7 +12219,7 @@
           <w:bCs/>
           <w:color w:val="00B050"/>
         </w:rPr>
-        <w:t xml:space="preserve">Solution: 9 collision, </w:t>
+        <w:t xml:space="preserve">Solution: 9 </w:t>
       </w:r>
       <w:proofErr w:type="gramStart"/>
       <w:r>
@@ -12252,7 +12228,7 @@
           <w:bCs/>
           <w:color w:val="00B050"/>
         </w:rPr>
-        <w:t>The</w:t>
+        <w:t>collision</w:t>
       </w:r>
       <w:proofErr w:type="gramEnd"/>
       <w:r>
@@ -12261,7 +12237,7 @@
           <w:bCs/>
           <w:color w:val="00B050"/>
         </w:rPr>
-        <w:t xml:space="preserve"> pattern follows a Fibonacci number 1, 1, 2, 3, 5, 8, 13 ... 144</w:t>
+        <w:t>, The pattern follows a Fibonacci number 1, 1, 2, 3, 5, 8, 13 ... 144</w:t>
       </w:r>
     </w:p>
     <w:p>
@@ -13442,6 +13418,118 @@
         </w:rPr>
         <w:t>The idea is to count sum of values of all even coins and odd coins, compare the two values. The player that makes the first move can always make sure that the other player is never able to choose an even coin if sum of even coins is higher. Similarly, he/she can make sure that the other player is never able to choose an odd coin if sum of odd coins is higher.</w:t>
       </w:r>
+    </w:p>
+    <w:p>
+      <w:pPr>
+        <w:rPr>
+          <w:rFonts w:asciiTheme="minorHAnsi" w:hAnsiTheme="minorHAnsi"/>
+          <w:bCs/>
+        </w:rPr>
+      </w:pPr>
+    </w:p>
+    <w:p>
+      <w:pPr>
+        <w:rPr>
+          <w:rFonts w:asciiTheme="minorHAnsi" w:hAnsiTheme="minorHAnsi"/>
+          <w:bCs/>
+        </w:rPr>
+      </w:pPr>
+    </w:p>
+    <w:p>
+      <w:pPr>
+        <w:rPr>
+          <w:rFonts w:asciiTheme="minorHAnsi" w:hAnsiTheme="minorHAnsi"/>
+          <w:bCs/>
+        </w:rPr>
+      </w:pPr>
+    </w:p>
+    <w:p>
+      <w:pPr>
+        <w:rPr>
+          <w:rFonts w:asciiTheme="minorHAnsi" w:hAnsiTheme="minorHAnsi"/>
+          <w:bCs/>
+        </w:rPr>
+      </w:pPr>
+    </w:p>
+    <w:p>
+      <w:pPr>
+        <w:rPr>
+          <w:rFonts w:asciiTheme="minorHAnsi" w:hAnsiTheme="minorHAnsi"/>
+          <w:bCs/>
+        </w:rPr>
+      </w:pPr>
+    </w:p>
+    <w:p>
+      <w:pPr>
+        <w:rPr>
+          <w:rFonts w:asciiTheme="minorHAnsi" w:hAnsiTheme="minorHAnsi"/>
+          <w:bCs/>
+        </w:rPr>
+      </w:pPr>
+    </w:p>
+    <w:p>
+      <w:pPr>
+        <w:rPr>
+          <w:rFonts w:asciiTheme="minorHAnsi" w:hAnsiTheme="minorHAnsi"/>
+          <w:bCs/>
+        </w:rPr>
+      </w:pPr>
+    </w:p>
+    <w:p>
+      <w:pPr>
+        <w:rPr>
+          <w:rFonts w:asciiTheme="minorHAnsi" w:hAnsiTheme="minorHAnsi"/>
+          <w:bCs/>
+        </w:rPr>
+      </w:pPr>
+    </w:p>
+    <w:p>
+      <w:pPr>
+        <w:rPr>
+          <w:rFonts w:asciiTheme="minorHAnsi" w:hAnsiTheme="minorHAnsi"/>
+          <w:bCs/>
+        </w:rPr>
+      </w:pPr>
+    </w:p>
+    <w:p>
+      <w:pPr>
+        <w:rPr>
+          <w:rFonts w:asciiTheme="minorHAnsi" w:hAnsiTheme="minorHAnsi"/>
+          <w:bCs/>
+        </w:rPr>
+      </w:pPr>
+    </w:p>
+    <w:p>
+      <w:pPr>
+        <w:rPr>
+          <w:rFonts w:asciiTheme="minorHAnsi" w:hAnsiTheme="minorHAnsi"/>
+          <w:bCs/>
+        </w:rPr>
+      </w:pPr>
+    </w:p>
+    <w:p>
+      <w:pPr>
+        <w:rPr>
+          <w:rFonts w:asciiTheme="minorHAnsi" w:hAnsiTheme="minorHAnsi"/>
+          <w:bCs/>
+        </w:rPr>
+      </w:pPr>
+    </w:p>
+    <w:p>
+      <w:pPr>
+        <w:rPr>
+          <w:rFonts w:asciiTheme="minorHAnsi" w:hAnsiTheme="minorHAnsi"/>
+          <w:bCs/>
+        </w:rPr>
+      </w:pPr>
+    </w:p>
+    <w:p>
+      <w:pPr>
+        <w:rPr>
+          <w:rFonts w:asciiTheme="minorHAnsi" w:hAnsiTheme="minorHAnsi"/>
+          <w:bCs/>
+        </w:rPr>
+      </w:pPr>
     </w:p>
     <w:p>
       <w:pPr>
@@ -13768,14 +13856,300 @@
         <w:rPr>
           <w:rFonts w:asciiTheme="minorHAnsi" w:hAnsiTheme="minorHAnsi"/>
           <w:bCs/>
-        </w:rPr>
-      </w:pPr>
-      <w:r>
-        <w:rPr>
-          <w:rFonts w:asciiTheme="minorHAnsi" w:hAnsiTheme="minorHAnsi"/>
-          <w:bCs/>
+          <w:color w:val="00B050"/>
+        </w:rPr>
+      </w:pPr>
+    </w:p>
+    <w:p>
+      <w:pPr>
+        <w:rPr>
+          <w:rFonts w:asciiTheme="minorHAnsi" w:hAnsiTheme="minorHAnsi"/>
+          <w:bCs/>
+          <w:color w:val="FF0000"/>
+        </w:rPr>
+      </w:pPr>
+      <w:r>
+        <w:rPr>
+          <w:rFonts w:asciiTheme="minorHAnsi" w:hAnsiTheme="minorHAnsi"/>
+          <w:bCs/>
+          <w:color w:val="FF0000"/>
+        </w:rPr>
+        <w:t>&gt; To find a number which is repeated once in an array in which all other elements are repeated thrice</w:t>
+      </w:r>
+    </w:p>
+    <w:p>
+      <w:pPr>
+        <w:rPr>
+          <w:rFonts w:asciiTheme="minorHAnsi" w:hAnsiTheme="minorHAnsi"/>
+          <w:b/>
+          <w:bCs/>
+          <w:color w:val="00B050"/>
+        </w:rPr>
+      </w:pPr>
+      <w:r>
+        <w:rPr>
+          <w:rFonts w:asciiTheme="minorHAnsi" w:hAnsiTheme="minorHAnsi"/>
+          <w:bCs/>
+          <w:color w:val="00B050"/>
+        </w:rPr>
+        <w:t xml:space="preserve">Solution: </w:t>
+      </w:r>
+      <w:bookmarkStart w:id="2" w:name="_GoBack"/>
+      <w:r>
+        <w:rPr>
+          <w:rFonts w:asciiTheme="minorHAnsi" w:hAnsiTheme="minorHAnsi"/>
+          <w:b/>
+          <w:bCs/>
+          <w:color w:val="00B050"/>
+        </w:rPr>
+        <w:t xml:space="preserve">This approach will </w:t>
+      </w:r>
+      <w:proofErr w:type="gramStart"/>
+      <w:r>
+        <w:rPr>
+          <w:rFonts w:asciiTheme="minorHAnsi" w:hAnsiTheme="minorHAnsi"/>
+          <w:b/>
+          <w:bCs/>
+          <w:color w:val="00B050"/>
+        </w:rPr>
+        <w:t>has  O</w:t>
+      </w:r>
+      <w:proofErr w:type="gramEnd"/>
+      <w:r>
+        <w:rPr>
+          <w:rFonts w:asciiTheme="minorHAnsi" w:hAnsiTheme="minorHAnsi"/>
+          <w:b/>
+          <w:bCs/>
+          <w:color w:val="00B050"/>
+        </w:rPr>
+        <w:t>(32*n) running time. It is based on simple idea that for each bit position, either ‘1’ or ‘0’ will have count 3*x+1, using that information we can create an integer whose each bit is derived by the count of ‘1’ and ‘0’ at that position.</w:t>
+      </w:r>
+    </w:p>
+    <w:bookmarkEnd w:id="2"/>
+    <w:p>
+      <w:pPr>
+        <w:rPr>
+          <w:rFonts w:asciiTheme="minorHAnsi" w:hAnsiTheme="minorHAnsi"/>
+          <w:bCs/>
+          <w:color w:val="00B050"/>
+        </w:rPr>
+      </w:pPr>
+    </w:p>
+    <w:p>
+      <w:pPr>
+        <w:rPr>
+          <w:rFonts w:asciiTheme="minorHAnsi" w:hAnsiTheme="minorHAnsi"/>
+          <w:bCs/>
+          <w:color w:val="FF0000"/>
+        </w:rPr>
+      </w:pPr>
+      <w:r>
+        <w:rPr>
+          <w:rFonts w:asciiTheme="minorHAnsi" w:hAnsiTheme="minorHAnsi"/>
+          <w:bCs/>
+          <w:color w:val="FF0000"/>
+        </w:rPr>
+        <w:t xml:space="preserve">To divide two numbers using </w:t>
+      </w:r>
+      <w:proofErr w:type="spellStart"/>
+      <w:r>
+        <w:rPr>
+          <w:rFonts w:asciiTheme="minorHAnsi" w:hAnsiTheme="minorHAnsi"/>
+          <w:bCs/>
+          <w:color w:val="FF0000"/>
+        </w:rPr>
+        <w:t>bitwse</w:t>
+      </w:r>
+      <w:proofErr w:type="spellEnd"/>
+      <w:r>
+        <w:rPr>
+          <w:rFonts w:asciiTheme="minorHAnsi" w:hAnsiTheme="minorHAnsi"/>
+          <w:bCs/>
+          <w:color w:val="FF0000"/>
+        </w:rPr>
+        <w:t xml:space="preserve"> bits:</w:t>
+      </w:r>
+    </w:p>
+    <w:p>
+      <w:pPr>
+        <w:rPr>
+          <w:rFonts w:asciiTheme="minorHAnsi" w:hAnsiTheme="minorHAnsi"/>
+          <w:b/>
+          <w:bCs/>
+          <w:color w:val="00B050"/>
+        </w:rPr>
+      </w:pPr>
+      <w:r>
+        <w:rPr>
+          <w:rFonts w:asciiTheme="minorHAnsi" w:hAnsiTheme="minorHAnsi"/>
+          <w:b/>
+          <w:bCs/>
+          <w:color w:val="00B050"/>
+        </w:rPr>
+        <w:t>Initially we will find 2th power quotients and sum them up, subtracting dividend with maximum value of divisor which is less than dividend.</w:t>
+      </w:r>
+    </w:p>
+    <w:p>
+      <w:pPr>
+        <w:rPr>
+          <w:rFonts w:asciiTheme="minorHAnsi" w:hAnsiTheme="minorHAnsi"/>
+          <w:b/>
+          <w:bCs/>
+          <w:color w:val="00B050"/>
+        </w:rPr>
+      </w:pPr>
+      <w:r>
+        <w:rPr>
+          <w:rFonts w:asciiTheme="minorHAnsi" w:hAnsiTheme="minorHAnsi"/>
+          <w:b/>
+          <w:bCs/>
+          <w:color w:val="00B050"/>
+        </w:rPr>
+        <w:t>For example: To divide 77 by 6</w:t>
+      </w:r>
+    </w:p>
+    <w:p>
+      <w:pPr>
+        <w:rPr>
+          <w:rFonts w:asciiTheme="minorHAnsi" w:hAnsiTheme="minorHAnsi"/>
+          <w:b/>
+          <w:bCs/>
+          <w:color w:val="00B050"/>
+        </w:rPr>
+      </w:pPr>
+      <w:r>
+        <w:rPr>
+          <w:rFonts w:asciiTheme="minorHAnsi" w:hAnsiTheme="minorHAnsi"/>
+          <w:b/>
+          <w:bCs/>
+          <w:color w:val="00B050"/>
+        </w:rPr>
+        <w:t xml:space="preserve">We can shift 6&lt;&lt;3 to get 48 not further because 96 will be greater than 77...quotient till now - 8, dividend </w:t>
+      </w:r>
+      <w:proofErr w:type="gramStart"/>
+      <w:r>
+        <w:rPr>
+          <w:rFonts w:asciiTheme="minorHAnsi" w:hAnsiTheme="minorHAnsi"/>
+          <w:b/>
+          <w:bCs/>
+          <w:color w:val="00B050"/>
+        </w:rPr>
+        <w:t>becomes</w:t>
+      </w:r>
+      <w:proofErr w:type="gramEnd"/>
+      <w:r>
+        <w:rPr>
+          <w:rFonts w:asciiTheme="minorHAnsi" w:hAnsiTheme="minorHAnsi"/>
+          <w:b/>
+          <w:bCs/>
+          <w:color w:val="00B050"/>
+        </w:rPr>
+        <w:t xml:space="preserve"> 29(77-48)</w:t>
+      </w:r>
+    </w:p>
+    <w:p>
+      <w:pPr>
+        <w:rPr>
+          <w:rFonts w:asciiTheme="minorHAnsi" w:hAnsiTheme="minorHAnsi"/>
+          <w:b/>
+          <w:bCs/>
+          <w:color w:val="00B050"/>
+        </w:rPr>
+      </w:pPr>
+      <w:r>
+        <w:rPr>
+          <w:rFonts w:asciiTheme="minorHAnsi" w:hAnsiTheme="minorHAnsi"/>
+          <w:b/>
+          <w:bCs/>
+          <w:color w:val="00B050"/>
+        </w:rPr>
+        <w:t>We can shift 6&lt;&lt;2 because 36 will be greater than 29...quotient till now - 8+4, dividend becomes 5(29-24)</w:t>
+      </w:r>
+    </w:p>
+    <w:p>
+      <w:pPr>
+        <w:rPr>
+          <w:rFonts w:asciiTheme="minorHAnsi" w:hAnsiTheme="minorHAnsi"/>
+          <w:b/>
+          <w:bCs/>
+          <w:color w:val="00B050"/>
+        </w:rPr>
+      </w:pPr>
+      <w:r>
+        <w:rPr>
+          <w:rFonts w:asciiTheme="minorHAnsi" w:hAnsiTheme="minorHAnsi"/>
+          <w:b/>
+          <w:bCs/>
+          <w:color w:val="00B050"/>
+        </w:rPr>
+        <w:t>Now dividend (5) is less than divisor (6), we will terminate our operation here and the left dividend is the remainder.</w:t>
+      </w:r>
+      <w:r>
+        <w:rPr>
+          <w:rFonts w:asciiTheme="minorHAnsi" w:hAnsiTheme="minorHAnsi"/>
+          <w:b/>
+          <w:bCs/>
+          <w:color w:val="00B050"/>
         </w:rPr>
         <w:tab/>
+      </w:r>
+    </w:p>
+    <w:p>
+      <w:pPr>
+        <w:rPr>
+          <w:rFonts w:asciiTheme="minorHAnsi" w:hAnsiTheme="minorHAnsi"/>
+          <w:b/>
+          <w:bCs/>
+          <w:color w:val="00B050"/>
+        </w:rPr>
+      </w:pPr>
+    </w:p>
+    <w:p>
+      <w:pPr>
+        <w:rPr>
+          <w:rFonts w:asciiTheme="minorHAnsi" w:hAnsiTheme="minorHAnsi"/>
+          <w:b/>
+          <w:bCs/>
+          <w:color w:val="00B050"/>
+        </w:rPr>
+      </w:pPr>
+    </w:p>
+    <w:p>
+      <w:pPr>
+        <w:rPr>
+          <w:rFonts w:asciiTheme="minorHAnsi" w:hAnsiTheme="minorHAnsi"/>
+          <w:bCs/>
+          <w:color w:val="FF0000"/>
+        </w:rPr>
+      </w:pPr>
+      <w:proofErr w:type="gramStart"/>
+      <w:r>
+        <w:rPr>
+          <w:rFonts w:asciiTheme="minorHAnsi" w:hAnsiTheme="minorHAnsi"/>
+          <w:bCs/>
+          <w:color w:val="FF0000"/>
+        </w:rPr>
+        <w:t>To find the min XOR of 2 numbers in array.</w:t>
+      </w:r>
+      <w:proofErr w:type="gramEnd"/>
+    </w:p>
+    <w:p>
+      <w:pPr>
+        <w:rPr>
+          <w:rFonts w:asciiTheme="minorHAnsi" w:hAnsiTheme="minorHAnsi"/>
+          <w:b/>
+          <w:bCs/>
+          <w:color w:val="00B050"/>
+        </w:rPr>
+      </w:pPr>
+      <w:r>
+        <w:rPr>
+          <w:rFonts w:asciiTheme="minorHAnsi" w:hAnsiTheme="minorHAnsi"/>
+          <w:b/>
+          <w:bCs/>
+          <w:color w:val="00B050"/>
+        </w:rPr>
+        <w:t>Sort them and then find min among adjacent ones</w:t>
       </w:r>
     </w:p>
     <w:p>
@@ -14744,7 +15118,6 @@
           <w:rFonts w:asciiTheme="minorHAnsi" w:hAnsiTheme="minorHAnsi" w:cs="Courier New"/>
           <w:bCs/>
         </w:rPr>
-        <w:lastRenderedPageBreak/>
         <w:t xml:space="preserve">Collaborative Filtering: Find common set between that user and other users who watched a certain videos. The user </w:t>
       </w:r>
       <w:proofErr w:type="gramStart"/>
@@ -14808,8 +15181,8 @@
 </file>
 
 <file path=word/numbering.xml><?xml version="1.0" encoding="utf-8"?>
-<w:numbering xmlns:wpc="http://schemas.microsoft.com/office/word/2010/wordprocessingCanvas" xmlns:mc="http://schemas.openxmlformats.org/markup-compatibility/2006" xmlns:o="urn:schemas-microsoft-com:office:office" xmlns:r="http://schemas.openxmlformats.org/officeDocument/2006/relationships" xmlns:m="http://schemas.openxmlformats.org/officeDocument/2006/math" xmlns:v="urn:schemas-microsoft-com:vml" xmlns:wp14="http://schemas.microsoft.com/office/word/2010/wordprocessingDrawing" xmlns:wp="http://schemas.openxmlformats.org/drawingml/2006/wordprocessingDrawing" xmlns:w10="urn:schemas-microsoft-com:office:word" xmlns:w="http://schemas.openxmlformats.org/wordprocessingml/2006/main" xmlns:w14="http://schemas.microsoft.com/office/word/2010/wordml" xmlns:w15="http://schemas.microsoft.com/office/word/2012/wordml" xmlns:wpg="http://schemas.microsoft.com/office/word/2010/wordprocessingGroup" xmlns:wpi="http://schemas.microsoft.com/office/word/2010/wordprocessingInk" xmlns:wne="http://schemas.microsoft.com/office/word/2006/wordml" xmlns:wps="http://schemas.microsoft.com/office/word/2010/wordprocessingShape" mc:Ignorable="w14 w15 wp14">
-  <w:abstractNum w:abstractNumId="0" w15:restartNumberingAfterBreak="0">
+<w:numbering xmlns:wpc="http://schemas.microsoft.com/office/word/2010/wordprocessingCanvas" xmlns:mc="http://schemas.openxmlformats.org/markup-compatibility/2006" xmlns:o="urn:schemas-microsoft-com:office:office" xmlns:r="http://schemas.openxmlformats.org/officeDocument/2006/relationships" xmlns:m="http://schemas.openxmlformats.org/officeDocument/2006/math" xmlns:v="urn:schemas-microsoft-com:vml" xmlns:wp14="http://schemas.microsoft.com/office/word/2010/wordprocessingDrawing" xmlns:wp="http://schemas.openxmlformats.org/drawingml/2006/wordprocessingDrawing" xmlns:w10="urn:schemas-microsoft-com:office:word" xmlns:w="http://schemas.openxmlformats.org/wordprocessingml/2006/main" xmlns:w14="http://schemas.microsoft.com/office/word/2010/wordml" xmlns:wpg="http://schemas.microsoft.com/office/word/2010/wordprocessingGroup" xmlns:wpi="http://schemas.microsoft.com/office/word/2010/wordprocessingInk" xmlns:wne="http://schemas.microsoft.com/office/word/2006/wordml" xmlns:wps="http://schemas.microsoft.com/office/word/2010/wordprocessingShape" mc:Ignorable="w14 wp14">
+  <w:abstractNum w:abstractNumId="0">
     <w:nsid w:val="29E8762C"/>
     <w:multiLevelType w:val="hybridMultilevel"/>
     <w:tmpl w:val="F4B6A00C"/>
@@ -14929,7 +15302,7 @@
 </file>
 
 <file path=word/styles.xml><?xml version="1.0" encoding="utf-8"?>
-<w:styles xmlns:mc="http://schemas.openxmlformats.org/markup-compatibility/2006" xmlns:r="http://schemas.openxmlformats.org/officeDocument/2006/relationships" xmlns:w="http://schemas.openxmlformats.org/wordprocessingml/2006/main" xmlns:w14="http://schemas.microsoft.com/office/word/2010/wordml" xmlns:w15="http://schemas.microsoft.com/office/word/2012/wordml" mc:Ignorable="w14 w15">
+<w:styles xmlns:mc="http://schemas.openxmlformats.org/markup-compatibility/2006" xmlns:r="http://schemas.openxmlformats.org/officeDocument/2006/relationships" xmlns:w="http://schemas.openxmlformats.org/wordprocessingml/2006/main" xmlns:w14="http://schemas.microsoft.com/office/word/2010/wordml" mc:Ignorable="w14">
   <w:docDefaults>
     <w:rPrDefault>
       <w:rPr>
@@ -14945,378 +15318,144 @@
       </w:pPr>
     </w:pPrDefault>
   </w:docDefaults>
-  <w:latentStyles w:defLockedState="0" w:defUIPriority="99" w:defSemiHidden="0" w:defUnhideWhenUsed="0" w:defQFormat="0" w:count="371">
-    <w:lsdException w:name="Normal" w:uiPriority="0" w:qFormat="1"/>
-    <w:lsdException w:name="heading 1" w:uiPriority="9" w:qFormat="1"/>
-    <w:lsdException w:name="heading 2" w:semiHidden="1" w:uiPriority="9" w:unhideWhenUsed="1" w:qFormat="1"/>
-    <w:lsdException w:name="heading 3" w:semiHidden="1" w:uiPriority="9" w:unhideWhenUsed="1" w:qFormat="1"/>
-    <w:lsdException w:name="heading 4" w:semiHidden="1" w:uiPriority="9" w:unhideWhenUsed="1" w:qFormat="1"/>
-    <w:lsdException w:name="heading 5" w:semiHidden="1" w:uiPriority="9" w:unhideWhenUsed="1" w:qFormat="1"/>
-    <w:lsdException w:name="heading 6" w:semiHidden="1" w:uiPriority="9" w:unhideWhenUsed="1" w:qFormat="1"/>
-    <w:lsdException w:name="heading 7" w:semiHidden="1" w:uiPriority="9" w:unhideWhenUsed="1" w:qFormat="1"/>
-    <w:lsdException w:name="heading 8" w:semiHidden="1" w:uiPriority="9" w:unhideWhenUsed="1" w:qFormat="1"/>
-    <w:lsdException w:name="heading 9" w:semiHidden="1" w:uiPriority="9" w:unhideWhenUsed="1" w:qFormat="1"/>
-    <w:lsdException w:name="index 1" w:semiHidden="1" w:unhideWhenUsed="1"/>
-    <w:lsdException w:name="index 2" w:semiHidden="1" w:unhideWhenUsed="1"/>
-    <w:lsdException w:name="index 3" w:semiHidden="1" w:unhideWhenUsed="1"/>
-    <w:lsdException w:name="index 4" w:semiHidden="1" w:unhideWhenUsed="1"/>
-    <w:lsdException w:name="index 5" w:semiHidden="1" w:unhideWhenUsed="1"/>
-    <w:lsdException w:name="index 6" w:semiHidden="1" w:unhideWhenUsed="1"/>
-    <w:lsdException w:name="index 7" w:semiHidden="1" w:unhideWhenUsed="1"/>
-    <w:lsdException w:name="index 8" w:semiHidden="1" w:unhideWhenUsed="1"/>
-    <w:lsdException w:name="index 9" w:semiHidden="1" w:unhideWhenUsed="1"/>
-    <w:lsdException w:name="toc 1" w:semiHidden="1" w:uiPriority="39" w:unhideWhenUsed="1"/>
-    <w:lsdException w:name="toc 2" w:semiHidden="1" w:uiPriority="39" w:unhideWhenUsed="1"/>
-    <w:lsdException w:name="toc 3" w:semiHidden="1" w:uiPriority="39" w:unhideWhenUsed="1"/>
-    <w:lsdException w:name="toc 4" w:semiHidden="1" w:uiPriority="39" w:unhideWhenUsed="1"/>
-    <w:lsdException w:name="toc 5" w:semiHidden="1" w:uiPriority="39" w:unhideWhenUsed="1"/>
-    <w:lsdException w:name="toc 6" w:semiHidden="1" w:uiPriority="39" w:unhideWhenUsed="1"/>
-    <w:lsdException w:name="toc 7" w:semiHidden="1" w:uiPriority="39" w:unhideWhenUsed="1"/>
-    <w:lsdException w:name="toc 8" w:semiHidden="1" w:uiPriority="39" w:unhideWhenUsed="1"/>
-    <w:lsdException w:name="toc 9" w:semiHidden="1" w:uiPriority="39" w:unhideWhenUsed="1"/>
-    <w:lsdException w:name="Normal Indent" w:semiHidden="1" w:unhideWhenUsed="1"/>
-    <w:lsdException w:name="footnote text" w:semiHidden="1" w:unhideWhenUsed="1"/>
-    <w:lsdException w:name="annotation text" w:semiHidden="1" w:unhideWhenUsed="1"/>
-    <w:lsdException w:name="header" w:semiHidden="1" w:unhideWhenUsed="1"/>
-    <w:lsdException w:name="footer" w:semiHidden="1" w:unhideWhenUsed="1"/>
-    <w:lsdException w:name="index heading" w:semiHidden="1" w:unhideWhenUsed="1"/>
-    <w:lsdException w:name="caption" w:semiHidden="1" w:uiPriority="35" w:unhideWhenUsed="1" w:qFormat="1"/>
-    <w:lsdException w:name="table of figures" w:semiHidden="1" w:unhideWhenUsed="1"/>
-    <w:lsdException w:name="envelope address" w:semiHidden="1" w:unhideWhenUsed="1"/>
-    <w:lsdException w:name="envelope return" w:semiHidden="1" w:unhideWhenUsed="1"/>
-    <w:lsdException w:name="footnote reference" w:semiHidden="1" w:unhideWhenUsed="1"/>
-    <w:lsdException w:name="annotation reference" w:semiHidden="1" w:unhideWhenUsed="1"/>
-    <w:lsdException w:name="line number" w:semiHidden="1" w:unhideWhenUsed="1"/>
-    <w:lsdException w:name="page number" w:semiHidden="1" w:unhideWhenUsed="1"/>
-    <w:lsdException w:name="endnote reference" w:semiHidden="1" w:unhideWhenUsed="1"/>
-    <w:lsdException w:name="endnote text" w:semiHidden="1" w:unhideWhenUsed="1"/>
-    <w:lsdException w:name="table of authorities" w:semiHidden="1" w:unhideWhenUsed="1"/>
-    <w:lsdException w:name="macro" w:semiHidden="1" w:unhideWhenUsed="1"/>
-    <w:lsdException w:name="toa heading" w:semiHidden="1" w:unhideWhenUsed="1"/>
-    <w:lsdException w:name="List" w:semiHidden="1" w:unhideWhenUsed="1"/>
-    <w:lsdException w:name="List Bullet" w:semiHidden="1" w:unhideWhenUsed="1"/>
-    <w:lsdException w:name="List Number" w:semiHidden="1" w:unhideWhenUsed="1"/>
-    <w:lsdException w:name="List 2" w:semiHidden="1" w:unhideWhenUsed="1"/>
-    <w:lsdException w:name="List 3" w:semiHidden="1" w:unhideWhenUsed="1"/>
-    <w:lsdException w:name="List 4" w:semiHidden="1" w:unhideWhenUsed="1"/>
-    <w:lsdException w:name="List 5" w:semiHidden="1" w:unhideWhenUsed="1"/>
-    <w:lsdException w:name="List Bullet 2" w:semiHidden="1" w:unhideWhenUsed="1"/>
-    <w:lsdException w:name="List Bullet 3" w:semiHidden="1" w:unhideWhenUsed="1"/>
-    <w:lsdException w:name="List Bullet 4" w:semiHidden="1" w:unhideWhenUsed="1"/>
-    <w:lsdException w:name="List Bullet 5" w:semiHidden="1" w:unhideWhenUsed="1"/>
-    <w:lsdException w:name="List Number 2" w:semiHidden="1" w:unhideWhenUsed="1"/>
-    <w:lsdException w:name="List Number 3" w:semiHidden="1" w:unhideWhenUsed="1"/>
-    <w:lsdException w:name="List Number 4" w:semiHidden="1" w:unhideWhenUsed="1"/>
-    <w:lsdException w:name="List Number 5" w:semiHidden="1" w:unhideWhenUsed="1"/>
-    <w:lsdException w:name="Title" w:uiPriority="10" w:qFormat="1"/>
-    <w:lsdException w:name="Closing" w:semiHidden="1" w:unhideWhenUsed="1"/>
-    <w:lsdException w:name="Signature" w:semiHidden="1" w:unhideWhenUsed="1"/>
-    <w:lsdException w:name="Default Paragraph Font" w:semiHidden="1" w:uiPriority="1" w:unhideWhenUsed="1"/>
-    <w:lsdException w:name="Body Text" w:semiHidden="1" w:unhideWhenUsed="1"/>
-    <w:lsdException w:name="Body Text Indent" w:semiHidden="1" w:unhideWhenUsed="1"/>
-    <w:lsdException w:name="List Continue" w:semiHidden="1" w:unhideWhenUsed="1"/>
-    <w:lsdException w:name="List Continue 2" w:semiHidden="1" w:unhideWhenUsed="1"/>
-    <w:lsdException w:name="List Continue 3" w:semiHidden="1" w:unhideWhenUsed="1"/>
-    <w:lsdException w:name="List Continue 4" w:semiHidden="1" w:unhideWhenUsed="1"/>
-    <w:lsdException w:name="List Continue 5" w:semiHidden="1" w:unhideWhenUsed="1"/>
-    <w:lsdException w:name="Message Header" w:semiHidden="1" w:unhideWhenUsed="1"/>
-    <w:lsdException w:name="Subtitle" w:uiPriority="11" w:qFormat="1"/>
-    <w:lsdException w:name="Salutation" w:semiHidden="1" w:unhideWhenUsed="1"/>
-    <w:lsdException w:name="Date" w:semiHidden="1" w:unhideWhenUsed="1"/>
-    <w:lsdException w:name="Body Text First Indent" w:semiHidden="1" w:unhideWhenUsed="1"/>
-    <w:lsdException w:name="Body Text First Indent 2" w:semiHidden="1" w:unhideWhenUsed="1"/>
-    <w:lsdException w:name="Note Heading" w:semiHidden="1" w:unhideWhenUsed="1"/>
-    <w:lsdException w:name="Body Text 2" w:semiHidden="1" w:unhideWhenUsed="1"/>
-    <w:lsdException w:name="Body Text 3" w:semiHidden="1" w:unhideWhenUsed="1"/>
-    <w:lsdException w:name="Body Text Indent 2" w:semiHidden="1" w:unhideWhenUsed="1"/>
-    <w:lsdException w:name="Body Text Indent 3" w:semiHidden="1" w:unhideWhenUsed="1"/>
-    <w:lsdException w:name="Block Text" w:semiHidden="1" w:unhideWhenUsed="1"/>
-    <w:lsdException w:name="Hyperlink" w:semiHidden="1" w:unhideWhenUsed="1"/>
-    <w:lsdException w:name="FollowedHyperlink" w:semiHidden="1" w:unhideWhenUsed="1"/>
-    <w:lsdException w:name="Strong" w:uiPriority="22" w:qFormat="1"/>
-    <w:lsdException w:name="Emphasis" w:uiPriority="20" w:qFormat="1"/>
-    <w:lsdException w:name="Document Map" w:semiHidden="1" w:unhideWhenUsed="1"/>
-    <w:lsdException w:name="Plain Text" w:semiHidden="1" w:unhideWhenUsed="1"/>
-    <w:lsdException w:name="E-mail Signature" w:semiHidden="1" w:unhideWhenUsed="1"/>
-    <w:lsdException w:name="HTML Top of Form" w:semiHidden="1" w:unhideWhenUsed="1"/>
-    <w:lsdException w:name="HTML Bottom of Form" w:semiHidden="1" w:unhideWhenUsed="1"/>
-    <w:lsdException w:name="Normal (Web)" w:semiHidden="1" w:unhideWhenUsed="1"/>
-    <w:lsdException w:name="HTML Acronym" w:semiHidden="1" w:unhideWhenUsed="1"/>
-    <w:lsdException w:name="HTML Address" w:semiHidden="1" w:unhideWhenUsed="1"/>
-    <w:lsdException w:name="HTML Cite" w:semiHidden="1" w:unhideWhenUsed="1"/>
-    <w:lsdException w:name="HTML Code" w:semiHidden="1" w:unhideWhenUsed="1"/>
-    <w:lsdException w:name="HTML Definition" w:semiHidden="1" w:unhideWhenUsed="1"/>
-    <w:lsdException w:name="HTML Keyboard" w:semiHidden="1" w:unhideWhenUsed="1"/>
-    <w:lsdException w:name="HTML Preformatted" w:semiHidden="1" w:unhideWhenUsed="1"/>
-    <w:lsdException w:name="HTML Sample" w:semiHidden="1" w:unhideWhenUsed="1"/>
-    <w:lsdException w:name="HTML Typewriter" w:semiHidden="1" w:unhideWhenUsed="1"/>
-    <w:lsdException w:name="HTML Variable" w:semiHidden="1" w:unhideWhenUsed="1"/>
-    <w:lsdException w:name="Normal Table" w:semiHidden="1" w:unhideWhenUsed="1"/>
-    <w:lsdException w:name="annotation subject" w:semiHidden="1" w:unhideWhenUsed="1"/>
-    <w:lsdException w:name="No List" w:semiHidden="1" w:unhideWhenUsed="1"/>
-    <w:lsdException w:name="Outline List 1" w:semiHidden="1" w:unhideWhenUsed="1"/>
-    <w:lsdException w:name="Outline List 2" w:semiHidden="1" w:unhideWhenUsed="1"/>
-    <w:lsdException w:name="Outline List 3" w:semiHidden="1" w:unhideWhenUsed="1"/>
-    <w:lsdException w:name="Table Simple 1" w:semiHidden="1" w:unhideWhenUsed="1"/>
-    <w:lsdException w:name="Table Simple 2" w:semiHidden="1" w:unhideWhenUsed="1"/>
-    <w:lsdException w:name="Table Simple 3" w:semiHidden="1" w:unhideWhenUsed="1"/>
-    <w:lsdException w:name="Table Classic 1" w:semiHidden="1" w:unhideWhenUsed="1"/>
-    <w:lsdException w:name="Table Classic 2" w:semiHidden="1" w:unhideWhenUsed="1"/>
-    <w:lsdException w:name="Table Classic 3" w:semiHidden="1" w:unhideWhenUsed="1"/>
-    <w:lsdException w:name="Table Classic 4" w:semiHidden="1" w:unhideWhenUsed="1"/>
-    <w:lsdException w:name="Table Colorful 1" w:semiHidden="1" w:unhideWhenUsed="1"/>
-    <w:lsdException w:name="Table Colorful 2" w:semiHidden="1" w:unhideWhenUsed="1"/>
-    <w:lsdException w:name="Table Colorful 3" w:semiHidden="1" w:unhideWhenUsed="1"/>
-    <w:lsdException w:name="Table Columns 1" w:semiHidden="1" w:unhideWhenUsed="1"/>
-    <w:lsdException w:name="Table Columns 2" w:semiHidden="1" w:unhideWhenUsed="1"/>
-    <w:lsdException w:name="Table Columns 3" w:semiHidden="1" w:unhideWhenUsed="1"/>
-    <w:lsdException w:name="Table Columns 4" w:semiHidden="1" w:unhideWhenUsed="1"/>
-    <w:lsdException w:name="Table Columns 5" w:semiHidden="1" w:unhideWhenUsed="1"/>
-    <w:lsdException w:name="Table Grid 1" w:semiHidden="1" w:unhideWhenUsed="1"/>
-    <w:lsdException w:name="Table Grid 2" w:semiHidden="1" w:unhideWhenUsed="1"/>
-    <w:lsdException w:name="Table Grid 3" w:semiHidden="1" w:unhideWhenUsed="1"/>
-    <w:lsdException w:name="Table Grid 4" w:semiHidden="1" w:unhideWhenUsed="1"/>
-    <w:lsdException w:name="Table Grid 5" w:semiHidden="1" w:unhideWhenUsed="1"/>
-    <w:lsdException w:name="Table Grid 6" w:semiHidden="1" w:unhideWhenUsed="1"/>
-    <w:lsdException w:name="Table Grid 7" w:semiHidden="1" w:unhideWhenUsed="1"/>
-    <w:lsdException w:name="Table Grid 8" w:semiHidden="1" w:unhideWhenUsed="1"/>
-    <w:lsdException w:name="Table List 1" w:semiHidden="1" w:unhideWhenUsed="1"/>
-    <w:lsdException w:name="Table List 2" w:semiHidden="1" w:unhideWhenUsed="1"/>
-    <w:lsdException w:name="Table List 3" w:semiHidden="1" w:unhideWhenUsed="1"/>
-    <w:lsdException w:name="Table List 4" w:semiHidden="1" w:unhideWhenUsed="1"/>
-    <w:lsdException w:name="Table List 5" w:semiHidden="1" w:unhideWhenUsed="1"/>
-    <w:lsdException w:name="Table List 6" w:semiHidden="1" w:unhideWhenUsed="1"/>
-    <w:lsdException w:name="Table List 7" w:semiHidden="1" w:unhideWhenUsed="1"/>
-    <w:lsdException w:name="Table List 8" w:semiHidden="1" w:unhideWhenUsed="1"/>
-    <w:lsdException w:name="Table 3D effects 1" w:semiHidden="1" w:unhideWhenUsed="1"/>
-    <w:lsdException w:name="Table 3D effects 2" w:semiHidden="1" w:unhideWhenUsed="1"/>
-    <w:lsdException w:name="Table 3D effects 3" w:semiHidden="1" w:unhideWhenUsed="1"/>
-    <w:lsdException w:name="Table Contemporary" w:semiHidden="1" w:unhideWhenUsed="1"/>
-    <w:lsdException w:name="Table Elegant" w:semiHidden="1" w:unhideWhenUsed="1"/>
-    <w:lsdException w:name="Table Professional" w:semiHidden="1" w:unhideWhenUsed="1"/>
-    <w:lsdException w:name="Table Subtle 1" w:semiHidden="1" w:unhideWhenUsed="1"/>
-    <w:lsdException w:name="Table Subtle 2" w:semiHidden="1" w:unhideWhenUsed="1"/>
-    <w:lsdException w:name="Table Web 1" w:semiHidden="1" w:unhideWhenUsed="1"/>
-    <w:lsdException w:name="Table Web 2" w:semiHidden="1" w:unhideWhenUsed="1"/>
-    <w:lsdException w:name="Table Web 3" w:semiHidden="1" w:unhideWhenUsed="1"/>
-    <w:lsdException w:name="Balloon Text" w:semiHidden="1" w:unhideWhenUsed="1"/>
-    <w:lsdException w:name="Table Grid" w:uiPriority="59"/>
-    <w:lsdException w:name="Table Theme" w:semiHidden="1" w:unhideWhenUsed="1"/>
-    <w:lsdException w:name="Placeholder Text" w:semiHidden="1"/>
-    <w:lsdException w:name="No Spacing" w:uiPriority="1" w:qFormat="1"/>
-    <w:lsdException w:name="Light Shading" w:uiPriority="60"/>
-    <w:lsdException w:name="Light List" w:uiPriority="61"/>
-    <w:lsdException w:name="Light Grid" w:uiPriority="62"/>
-    <w:lsdException w:name="Medium Shading 1" w:uiPriority="63"/>
-    <w:lsdException w:name="Medium Shading 2" w:uiPriority="64"/>
-    <w:lsdException w:name="Medium List 1" w:uiPriority="65"/>
-    <w:lsdException w:name="Medium List 2" w:uiPriority="66"/>
-    <w:lsdException w:name="Medium Grid 1" w:uiPriority="67"/>
-    <w:lsdException w:name="Medium Grid 2" w:uiPriority="68"/>
-    <w:lsdException w:name="Medium Grid 3" w:uiPriority="69"/>
-    <w:lsdException w:name="Dark List" w:uiPriority="70"/>
-    <w:lsdException w:name="Colorful Shading" w:uiPriority="71"/>
-    <w:lsdException w:name="Colorful List" w:uiPriority="72"/>
-    <w:lsdException w:name="Colorful Grid" w:uiPriority="73"/>
-    <w:lsdException w:name="Light Shading Accent 1" w:uiPriority="60"/>
-    <w:lsdException w:name="Light List Accent 1" w:uiPriority="61"/>
-    <w:lsdException w:name="Light Grid Accent 1" w:uiPriority="62"/>
-    <w:lsdException w:name="Medium Shading 1 Accent 1" w:uiPriority="63"/>
-    <w:lsdException w:name="Medium Shading 2 Accent 1" w:uiPriority="64"/>
-    <w:lsdException w:name="Medium List 1 Accent 1" w:uiPriority="65"/>
-    <w:lsdException w:name="Revision" w:semiHidden="1"/>
-    <w:lsdException w:name="List Paragraph" w:uiPriority="34" w:qFormat="1"/>
-    <w:lsdException w:name="Quote" w:uiPriority="29" w:qFormat="1"/>
-    <w:lsdException w:name="Intense Quote" w:uiPriority="30" w:qFormat="1"/>
-    <w:lsdException w:name="Medium List 2 Accent 1" w:uiPriority="66"/>
-    <w:lsdException w:name="Medium Grid 1 Accent 1" w:uiPriority="67"/>
-    <w:lsdException w:name="Medium Grid 2 Accent 1" w:uiPriority="68"/>
-    <w:lsdException w:name="Medium Grid 3 Accent 1" w:uiPriority="69"/>
-    <w:lsdException w:name="Dark List Accent 1" w:uiPriority="70"/>
-    <w:lsdException w:name="Colorful Shading Accent 1" w:uiPriority="71"/>
-    <w:lsdException w:name="Colorful List Accent 1" w:uiPriority="72"/>
-    <w:lsdException w:name="Colorful Grid Accent 1" w:uiPriority="73"/>
-    <w:lsdException w:name="Light Shading Accent 2" w:uiPriority="60"/>
-    <w:lsdException w:name="Light List Accent 2" w:uiPriority="61"/>
-    <w:lsdException w:name="Light Grid Accent 2" w:uiPriority="62"/>
-    <w:lsdException w:name="Medium Shading 1 Accent 2" w:uiPriority="63"/>
-    <w:lsdException w:name="Medium Shading 2 Accent 2" w:uiPriority="64"/>
-    <w:lsdException w:name="Medium List 1 Accent 2" w:uiPriority="65"/>
-    <w:lsdException w:name="Medium List 2 Accent 2" w:uiPriority="66"/>
-    <w:lsdException w:name="Medium Grid 1 Accent 2" w:uiPriority="67"/>
-    <w:lsdException w:name="Medium Grid 2 Accent 2" w:uiPriority="68"/>
-    <w:lsdException w:name="Medium Grid 3 Accent 2" w:uiPriority="69"/>
-    <w:lsdException w:name="Dark List Accent 2" w:uiPriority="70"/>
-    <w:lsdException w:name="Colorful Shading Accent 2" w:uiPriority="71"/>
-    <w:lsdException w:name="Colorful List Accent 2" w:uiPriority="72"/>
-    <w:lsdException w:name="Colorful Grid Accent 2" w:uiPriority="73"/>
-    <w:lsdException w:name="Light Shading Accent 3" w:uiPriority="60"/>
-    <w:lsdException w:name="Light List Accent 3" w:uiPriority="61"/>
-    <w:lsdException w:name="Light Grid Accent 3" w:uiPriority="62"/>
-    <w:lsdException w:name="Medium Shading 1 Accent 3" w:uiPriority="63"/>
-    <w:lsdException w:name="Medium Shading 2 Accent 3" w:uiPriority="64"/>
-    <w:lsdException w:name="Medium List 1 Accent 3" w:uiPriority="65"/>
-    <w:lsdException w:name="Medium List 2 Accent 3" w:uiPriority="66"/>
-    <w:lsdException w:name="Medium Grid 1 Accent 3" w:uiPriority="67"/>
-    <w:lsdException w:name="Medium Grid 2 Accent 3" w:uiPriority="68"/>
-    <w:lsdException w:name="Medium Grid 3 Accent 3" w:uiPriority="69"/>
-    <w:lsdException w:name="Dark List Accent 3" w:uiPriority="70"/>
-    <w:lsdException w:name="Colorful Shading Accent 3" w:uiPriority="71"/>
-    <w:lsdException w:name="Colorful List Accent 3" w:uiPriority="72"/>
-    <w:lsdException w:name="Colorful Grid Accent 3" w:uiPriority="73"/>
-    <w:lsdException w:name="Light Shading Accent 4" w:uiPriority="60"/>
-    <w:lsdException w:name="Light List Accent 4" w:uiPriority="61"/>
-    <w:lsdException w:name="Light Grid Accent 4" w:uiPriority="62"/>
-    <w:lsdException w:name="Medium Shading 1 Accent 4" w:uiPriority="63"/>
-    <w:lsdException w:name="Medium Shading 2 Accent 4" w:uiPriority="64"/>
-    <w:lsdException w:name="Medium List 1 Accent 4" w:uiPriority="65"/>
-    <w:lsdException w:name="Medium List 2 Accent 4" w:uiPriority="66"/>
-    <w:lsdException w:name="Medium Grid 1 Accent 4" w:uiPriority="67"/>
-    <w:lsdException w:name="Medium Grid 2 Accent 4" w:uiPriority="68"/>
-    <w:lsdException w:name="Medium Grid 3 Accent 4" w:uiPriority="69"/>
-    <w:lsdException w:name="Dark List Accent 4" w:uiPriority="70"/>
-    <w:lsdException w:name="Colorful Shading Accent 4" w:uiPriority="71"/>
-    <w:lsdException w:name="Colorful List Accent 4" w:uiPriority="72"/>
-    <w:lsdException w:name="Colorful Grid Accent 4" w:uiPriority="73"/>
-    <w:lsdException w:name="Light Shading Accent 5" w:uiPriority="60"/>
-    <w:lsdException w:name="Light List Accent 5" w:uiPriority="61"/>
-    <w:lsdException w:name="Light Grid Accent 5" w:uiPriority="62"/>
-    <w:lsdException w:name="Medium Shading 1 Accent 5" w:uiPriority="63"/>
-    <w:lsdException w:name="Medium Shading 2 Accent 5" w:uiPriority="64"/>
-    <w:lsdException w:name="Medium List 1 Accent 5" w:uiPriority="65"/>
-    <w:lsdException w:name="Medium List 2 Accent 5" w:uiPriority="66"/>
-    <w:lsdException w:name="Medium Grid 1 Accent 5" w:uiPriority="67"/>
-    <w:lsdException w:name="Medium Grid 2 Accent 5" w:uiPriority="68"/>
-    <w:lsdException w:name="Medium Grid 3 Accent 5" w:uiPriority="69"/>
-    <w:lsdException w:name="Dark List Accent 5" w:uiPriority="70"/>
-    <w:lsdException w:name="Colorful Shading Accent 5" w:uiPriority="71"/>
-    <w:lsdException w:name="Colorful List Accent 5" w:uiPriority="72"/>
-    <w:lsdException w:name="Colorful Grid Accent 5" w:uiPriority="73"/>
-    <w:lsdException w:name="Light Shading Accent 6" w:uiPriority="60"/>
-    <w:lsdException w:name="Light List Accent 6" w:uiPriority="61"/>
-    <w:lsdException w:name="Light Grid Accent 6" w:uiPriority="62"/>
-    <w:lsdException w:name="Medium Shading 1 Accent 6" w:uiPriority="63"/>
-    <w:lsdException w:name="Medium Shading 2 Accent 6" w:uiPriority="64"/>
-    <w:lsdException w:name="Medium List 1 Accent 6" w:uiPriority="65"/>
-    <w:lsdException w:name="Medium List 2 Accent 6" w:uiPriority="66"/>
-    <w:lsdException w:name="Medium Grid 1 Accent 6" w:uiPriority="67"/>
-    <w:lsdException w:name="Medium Grid 2 Accent 6" w:uiPriority="68"/>
-    <w:lsdException w:name="Medium Grid 3 Accent 6" w:uiPriority="69"/>
-    <w:lsdException w:name="Dark List Accent 6" w:uiPriority="70"/>
-    <w:lsdException w:name="Colorful Shading Accent 6" w:uiPriority="71"/>
-    <w:lsdException w:name="Colorful List Accent 6" w:uiPriority="72"/>
-    <w:lsdException w:name="Colorful Grid Accent 6" w:uiPriority="73"/>
-    <w:lsdException w:name="Subtle Emphasis" w:uiPriority="19" w:qFormat="1"/>
-    <w:lsdException w:name="Intense Emphasis" w:uiPriority="21" w:qFormat="1"/>
-    <w:lsdException w:name="Subtle Reference" w:uiPriority="31" w:qFormat="1"/>
-    <w:lsdException w:name="Intense Reference" w:uiPriority="32" w:qFormat="1"/>
-    <w:lsdException w:name="Book Title" w:uiPriority="33" w:qFormat="1"/>
-    <w:lsdException w:name="Bibliography" w:semiHidden="1" w:uiPriority="37" w:unhideWhenUsed="1"/>
-    <w:lsdException w:name="TOC Heading" w:semiHidden="1" w:uiPriority="39" w:unhideWhenUsed="1" w:qFormat="1"/>
-    <w:lsdException w:name="Plain Table 1" w:uiPriority="41"/>
-    <w:lsdException w:name="Plain Table 2" w:uiPriority="42"/>
-    <w:lsdException w:name="Plain Table 3" w:uiPriority="43"/>
-    <w:lsdException w:name="Plain Table 4" w:uiPriority="44"/>
-    <w:lsdException w:name="Plain Table 5" w:uiPriority="45"/>
-    <w:lsdException w:name="Grid Table Light" w:uiPriority="40"/>
-    <w:lsdException w:name="Grid Table 1 Light" w:uiPriority="46"/>
-    <w:lsdException w:name="Grid Table 2" w:uiPriority="47"/>
-    <w:lsdException w:name="Grid Table 3" w:uiPriority="48"/>
-    <w:lsdException w:name="Grid Table 4" w:uiPriority="49"/>
-    <w:lsdException w:name="Grid Table 5 Dark" w:uiPriority="50"/>
-    <w:lsdException w:name="Grid Table 6 Colorful" w:uiPriority="51"/>
-    <w:lsdException w:name="Grid Table 7 Colorful" w:uiPriority="52"/>
-    <w:lsdException w:name="Grid Table 1 Light Accent 1" w:uiPriority="46"/>
-    <w:lsdException w:name="Grid Table 2 Accent 1" w:uiPriority="47"/>
-    <w:lsdException w:name="Grid Table 3 Accent 1" w:uiPriority="48"/>
-    <w:lsdException w:name="Grid Table 4 Accent 1" w:uiPriority="49"/>
-    <w:lsdException w:name="Grid Table 5 Dark Accent 1" w:uiPriority="50"/>
-    <w:lsdException w:name="Grid Table 6 Colorful Accent 1" w:uiPriority="51"/>
-    <w:lsdException w:name="Grid Table 7 Colorful Accent 1" w:uiPriority="52"/>
-    <w:lsdException w:name="Grid Table 1 Light Accent 2" w:uiPriority="46"/>
-    <w:lsdException w:name="Grid Table 2 Accent 2" w:uiPriority="47"/>
-    <w:lsdException w:name="Grid Table 3 Accent 2" w:uiPriority="48"/>
-    <w:lsdException w:name="Grid Table 4 Accent 2" w:uiPriority="49"/>
-    <w:lsdException w:name="Grid Table 5 Dark Accent 2" w:uiPriority="50"/>
-    <w:lsdException w:name="Grid Table 6 Colorful Accent 2" w:uiPriority="51"/>
-    <w:lsdException w:name="Grid Table 7 Colorful Accent 2" w:uiPriority="52"/>
-    <w:lsdException w:name="Grid Table 1 Light Accent 3" w:uiPriority="46"/>
-    <w:lsdException w:name="Grid Table 2 Accent 3" w:uiPriority="47"/>
-    <w:lsdException w:name="Grid Table 3 Accent 3" w:uiPriority="48"/>
-    <w:lsdException w:name="Grid Table 4 Accent 3" w:uiPriority="49"/>
-    <w:lsdException w:name="Grid Table 5 Dark Accent 3" w:uiPriority="50"/>
-    <w:lsdException w:name="Grid Table 6 Colorful Accent 3" w:uiPriority="51"/>
-    <w:lsdException w:name="Grid Table 7 Colorful Accent 3" w:uiPriority="52"/>
-    <w:lsdException w:name="Grid Table 1 Light Accent 4" w:uiPriority="46"/>
-    <w:lsdException w:name="Grid Table 2 Accent 4" w:uiPriority="47"/>
-    <w:lsdException w:name="Grid Table 3 Accent 4" w:uiPriority="48"/>
-    <w:lsdException w:name="Grid Table 4 Accent 4" w:uiPriority="49"/>
-    <w:lsdException w:name="Grid Table 5 Dark Accent 4" w:uiPriority="50"/>
-    <w:lsdException w:name="Grid Table 6 Colorful Accent 4" w:uiPriority="51"/>
-    <w:lsdException w:name="Grid Table 7 Colorful Accent 4" w:uiPriority="52"/>
-    <w:lsdException w:name="Grid Table 1 Light Accent 5" w:uiPriority="46"/>
-    <w:lsdException w:name="Grid Table 2 Accent 5" w:uiPriority="47"/>
-    <w:lsdException w:name="Grid Table 3 Accent 5" w:uiPriority="48"/>
-    <w:lsdException w:name="Grid Table 4 Accent 5" w:uiPriority="49"/>
-    <w:lsdException w:name="Grid Table 5 Dark Accent 5" w:uiPriority="50"/>
-    <w:lsdException w:name="Grid Table 6 Colorful Accent 5" w:uiPriority="51"/>
-    <w:lsdException w:name="Grid Table 7 Colorful Accent 5" w:uiPriority="52"/>
-    <w:lsdException w:name="Grid Table 1 Light Accent 6" w:uiPriority="46"/>
-    <w:lsdException w:name="Grid Table 2 Accent 6" w:uiPriority="47"/>
-    <w:lsdException w:name="Grid Table 3 Accent 6" w:uiPriority="48"/>
-    <w:lsdException w:name="Grid Table 4 Accent 6" w:uiPriority="49"/>
-    <w:lsdException w:name="Grid Table 5 Dark Accent 6" w:uiPriority="50"/>
-    <w:lsdException w:name="Grid Table 6 Colorful Accent 6" w:uiPriority="51"/>
-    <w:lsdException w:name="Grid Table 7 Colorful Accent 6" w:uiPriority="52"/>
-    <w:lsdException w:name="List Table 1 Light" w:uiPriority="46"/>
-    <w:lsdException w:name="List Table 2" w:uiPriority="47"/>
-    <w:lsdException w:name="List Table 3" w:uiPriority="48"/>
-    <w:lsdException w:name="List Table 4" w:uiPriority="49"/>
-    <w:lsdException w:name="List Table 5 Dark" w:uiPriority="50"/>
-    <w:lsdException w:name="List Table 6 Colorful" w:uiPriority="51"/>
-    <w:lsdException w:name="List Table 7 Colorful" w:uiPriority="52"/>
-    <w:lsdException w:name="List Table 1 Light Accent 1" w:uiPriority="46"/>
-    <w:lsdException w:name="List Table 2 Accent 1" w:uiPriority="47"/>
-    <w:lsdException w:name="List Table 3 Accent 1" w:uiPriority="48"/>
-    <w:lsdException w:name="List Table 4 Accent 1" w:uiPriority="49"/>
-    <w:lsdException w:name="List Table 5 Dark Accent 1" w:uiPriority="50"/>
-    <w:lsdException w:name="List Table 6 Colorful Accent 1" w:uiPriority="51"/>
-    <w:lsdException w:name="List Table 7 Colorful Accent 1" w:uiPriority="52"/>
-    <w:lsdException w:name="List Table 1 Light Accent 2" w:uiPriority="46"/>
-    <w:lsdException w:name="List Table 2 Accent 2" w:uiPriority="47"/>
-    <w:lsdException w:name="List Table 3 Accent 2" w:uiPriority="48"/>
-    <w:lsdException w:name="List Table 4 Accent 2" w:uiPriority="49"/>
-    <w:lsdException w:name="List Table 5 Dark Accent 2" w:uiPriority="50"/>
-    <w:lsdException w:name="List Table 6 Colorful Accent 2" w:uiPriority="51"/>
-    <w:lsdException w:name="List Table 7 Colorful Accent 2" w:uiPriority="52"/>
-    <w:lsdException w:name="List Table 1 Light Accent 3" w:uiPriority="46"/>
-    <w:lsdException w:name="List Table 2 Accent 3" w:uiPriority="47"/>
-    <w:lsdException w:name="List Table 3 Accent 3" w:uiPriority="48"/>
-    <w:lsdException w:name="List Table 4 Accent 3" w:uiPriority="49"/>
-    <w:lsdException w:name="List Table 5 Dark Accent 3" w:uiPriority="50"/>
-    <w:lsdException w:name="List Table 6 Colorful Accent 3" w:uiPriority="51"/>
-    <w:lsdException w:name="List Table 7 Colorful Accent 3" w:uiPriority="52"/>
-    <w:lsdException w:name="List Table 1 Light Accent 4" w:uiPriority="46"/>
-    <w:lsdException w:name="List Table 2 Accent 4" w:uiPriority="47"/>
-    <w:lsdException w:name="List Table 3 Accent 4" w:uiPriority="48"/>
-    <w:lsdException w:name="List Table 4 Accent 4" w:uiPriority="49"/>
-    <w:lsdException w:name="List Table 5 Dark Accent 4" w:uiPriority="50"/>
-    <w:lsdException w:name="List Table 6 Colorful Accent 4" w:uiPriority="51"/>
-    <w:lsdException w:name="List Table 7 Colorful Accent 4" w:uiPriority="52"/>
-    <w:lsdException w:name="List Table 1 Light Accent 5" w:uiPriority="46"/>
-    <w:lsdException w:name="List Table 2 Accent 5" w:uiPriority="47"/>
-    <w:lsdException w:name="List Table 3 Accent 5" w:uiPriority="48"/>
-    <w:lsdException w:name="List Table 4 Accent 5" w:uiPriority="49"/>
-    <w:lsdException w:name="List Table 5 Dark Accent 5" w:uiPriority="50"/>
-    <w:lsdException w:name="List Table 6 Colorful Accent 5" w:uiPriority="51"/>
-    <w:lsdException w:name="List Table 7 Colorful Accent 5" w:uiPriority="52"/>
-    <w:lsdException w:name="List Table 1 Light Accent 6" w:uiPriority="46"/>
-    <w:lsdException w:name="List Table 2 Accent 6" w:uiPriority="47"/>
-    <w:lsdException w:name="List Table 3 Accent 6" w:uiPriority="48"/>
-    <w:lsdException w:name="List Table 4 Accent 6" w:uiPriority="49"/>
-    <w:lsdException w:name="List Table 5 Dark Accent 6" w:uiPriority="50"/>
-    <w:lsdException w:name="List Table 6 Colorful Accent 6" w:uiPriority="51"/>
-    <w:lsdException w:name="List Table 7 Colorful Accent 6" w:uiPriority="52"/>
+  <w:latentStyles w:defLockedState="0" w:defUIPriority="99" w:defSemiHidden="1" w:defUnhideWhenUsed="1" w:defQFormat="0" w:count="267">
+    <w:lsdException w:name="Normal" w:semiHidden="0" w:uiPriority="0" w:unhideWhenUsed="0" w:qFormat="1"/>
+    <w:lsdException w:name="heading 1" w:semiHidden="0" w:uiPriority="9" w:unhideWhenUsed="0" w:qFormat="1"/>
+    <w:lsdException w:name="heading 2" w:uiPriority="9" w:qFormat="1"/>
+    <w:lsdException w:name="heading 3" w:uiPriority="9" w:qFormat="1"/>
+    <w:lsdException w:name="heading 4" w:uiPriority="9" w:qFormat="1"/>
+    <w:lsdException w:name="heading 5" w:uiPriority="9" w:qFormat="1"/>
+    <w:lsdException w:name="heading 6" w:uiPriority="9" w:qFormat="1"/>
+    <w:lsdException w:name="heading 7" w:uiPriority="9" w:qFormat="1"/>
+    <w:lsdException w:name="heading 8" w:uiPriority="9" w:qFormat="1"/>
+    <w:lsdException w:name="heading 9" w:uiPriority="9" w:qFormat="1"/>
+    <w:lsdException w:name="toc 1" w:uiPriority="39"/>
+    <w:lsdException w:name="toc 2" w:uiPriority="39"/>
+    <w:lsdException w:name="toc 3" w:uiPriority="39"/>
+    <w:lsdException w:name="toc 4" w:uiPriority="39"/>
+    <w:lsdException w:name="toc 5" w:uiPriority="39"/>
+    <w:lsdException w:name="toc 6" w:uiPriority="39"/>
+    <w:lsdException w:name="toc 7" w:uiPriority="39"/>
+    <w:lsdException w:name="toc 8" w:uiPriority="39"/>
+    <w:lsdException w:name="toc 9" w:uiPriority="39"/>
+    <w:lsdException w:name="caption" w:uiPriority="35" w:qFormat="1"/>
+    <w:lsdException w:name="Title" w:semiHidden="0" w:uiPriority="10" w:unhideWhenUsed="0" w:qFormat="1"/>
+    <w:lsdException w:name="Default Paragraph Font" w:uiPriority="1"/>
+    <w:lsdException w:name="Subtitle" w:semiHidden="0" w:uiPriority="11" w:unhideWhenUsed="0" w:qFormat="1"/>
+    <w:lsdException w:name="Strong" w:semiHidden="0" w:uiPriority="22" w:unhideWhenUsed="0" w:qFormat="1"/>
+    <w:lsdException w:name="Emphasis" w:semiHidden="0" w:uiPriority="20" w:unhideWhenUsed="0" w:qFormat="1"/>
+    <w:lsdException w:name="Table Grid" w:semiHidden="0" w:uiPriority="59" w:unhideWhenUsed="0"/>
+    <w:lsdException w:name="Placeholder Text" w:unhideWhenUsed="0"/>
+    <w:lsdException w:name="No Spacing" w:semiHidden="0" w:uiPriority="1" w:unhideWhenUsed="0" w:qFormat="1"/>
+    <w:lsdException w:name="Light Shading" w:semiHidden="0" w:uiPriority="60" w:unhideWhenUsed="0"/>
+    <w:lsdException w:name="Light List" w:semiHidden="0" w:uiPriority="61" w:unhideWhenUsed="0"/>
+    <w:lsdException w:name="Light Grid" w:semiHidden="0" w:uiPriority="62" w:unhideWhenUsed="0"/>
+    <w:lsdException w:name="Medium Shading 1" w:semiHidden="0" w:uiPriority="63" w:unhideWhenUsed="0"/>
+    <w:lsdException w:name="Medium Shading 2" w:semiHidden="0" w:uiPriority="64" w:unhideWhenUsed="0"/>
+    <w:lsdException w:name="Medium List 1" w:semiHidden="0" w:uiPriority="65" w:unhideWhenUsed="0"/>
+    <w:lsdException w:name="Medium List 2" w:semiHidden="0" w:uiPriority="66" w:unhideWhenUsed="0"/>
+    <w:lsdException w:name="Medium Grid 1" w:semiHidden="0" w:uiPriority="67" w:unhideWhenUsed="0"/>
+    <w:lsdException w:name="Medium Grid 2" w:semiHidden="0" w:uiPriority="68" w:unhideWhenUsed="0"/>
+    <w:lsdException w:name="Medium Grid 3" w:semiHidden="0" w:uiPriority="69" w:unhideWhenUsed="0"/>
+    <w:lsdException w:name="Dark List" w:semiHidden="0" w:uiPriority="70" w:unhideWhenUsed="0"/>
+    <w:lsdException w:name="Colorful Shading" w:semiHidden="0" w:uiPriority="71" w:unhideWhenUsed="0"/>
+    <w:lsdException w:name="Colorful List" w:semiHidden="0" w:uiPriority="72" w:unhideWhenUsed="0"/>
+    <w:lsdException w:name="Colorful Grid" w:semiHidden="0" w:uiPriority="73" w:unhideWhenUsed="0"/>
+    <w:lsdException w:name="Light Shading Accent 1" w:semiHidden="0" w:uiPriority="60" w:unhideWhenUsed="0"/>
+    <w:lsdException w:name="Light List Accent 1" w:semiHidden="0" w:uiPriority="61" w:unhideWhenUsed="0"/>
+    <w:lsdException w:name="Light Grid Accent 1" w:semiHidden="0" w:uiPriority="62" w:unhideWhenUsed="0"/>
+    <w:lsdException w:name="Medium Shading 1 Accent 1" w:semiHidden="0" w:uiPriority="63" w:unhideWhenUsed="0"/>
+    <w:lsdException w:name="Medium Shading 2 Accent 1" w:semiHidden="0" w:uiPriority="64" w:unhideWhenUsed="0"/>
+    <w:lsdException w:name="Medium List 1 Accent 1" w:semiHidden="0" w:uiPriority="65" w:unhideWhenUsed="0"/>
+    <w:lsdException w:name="Revision" w:unhideWhenUsed="0"/>
+    <w:lsdException w:name="List Paragraph" w:semiHidden="0" w:uiPriority="34" w:unhideWhenUsed="0" w:qFormat="1"/>
+    <w:lsdException w:name="Quote" w:semiHidden="0" w:uiPriority="29" w:unhideWhenUsed="0" w:qFormat="1"/>
+    <w:lsdException w:name="Intense Quote" w:semiHidden="0" w:uiPriority="30" w:unhideWhenUsed="0" w:qFormat="1"/>
+    <w:lsdException w:name="Medium List 2 Accent 1" w:semiHidden="0" w:uiPriority="66" w:unhideWhenUsed="0"/>
+    <w:lsdException w:name="Medium Grid 1 Accent 1" w:semiHidden="0" w:uiPriority="67" w:unhideWhenUsed="0"/>
+    <w:lsdException w:name="Medium Grid 2 Accent 1" w:semiHidden="0" w:uiPriority="68" w:unhideWhenUsed="0"/>
+    <w:lsdException w:name="Medium Grid 3 Accent 1" w:semiHidden="0" w:uiPriority="69" w:unhideWhenUsed="0"/>
+    <w:lsdException w:name="Dark List Accent 1" w:semiHidden="0" w:uiPriority="70" w:unhideWhenUsed="0"/>
+    <w:lsdException w:name="Colorful Shading Accent 1" w:semiHidden="0" w:uiPriority="71" w:unhideWhenUsed="0"/>
+    <w:lsdException w:name="Colorful List Accent 1" w:semiHidden="0" w:uiPriority="72" w:unhideWhenUsed="0"/>
+    <w:lsdException w:name="Colorful Grid Accent 1" w:semiHidden="0" w:uiPriority="73" w:unhideWhenUsed="0"/>
+    <w:lsdException w:name="Light Shading Accent 2" w:semiHidden="0" w:uiPriority="60" w:unhideWhenUsed="0"/>
+    <w:lsdException w:name="Light List Accent 2" w:semiHidden="0" w:uiPriority="61" w:unhideWhenUsed="0"/>
+    <w:lsdException w:name="Light Grid Accent 2" w:semiHidden="0" w:uiPriority="62" w:unhideWhenUsed="0"/>
+    <w:lsdException w:name="Medium Shading 1 Accent 2" w:semiHidden="0" w:uiPriority="63" w:unhideWhenUsed="0"/>
+    <w:lsdException w:name="Medium Shading 2 Accent 2" w:semiHidden="0" w:uiPriority="64" w:unhideWhenUsed="0"/>
+    <w:lsdException w:name="Medium List 1 Accent 2" w:semiHidden="0" w:uiPriority="65" w:unhideWhenUsed="0"/>
+    <w:lsdException w:name="Medium List 2 Accent 2" w:semiHidden="0" w:uiPriority="66" w:unhideWhenUsed="0"/>
+    <w:lsdException w:name="Medium Grid 1 Accent 2" w:semiHidden="0" w:uiPriority="67" w:unhideWhenUsed="0"/>
+    <w:lsdException w:name="Medium Grid 2 Accent 2" w:semiHidden="0" w:uiPriority="68" w:unhideWhenUsed="0"/>
+    <w:lsdException w:name="Medium Grid 3 Accent 2" w:semiHidden="0" w:uiPriority="69" w:unhideWhenUsed="0"/>
+    <w:lsdException w:name="Dark List Accent 2" w:semiHidden="0" w:uiPriority="70" w:unhideWhenUsed="0"/>
+    <w:lsdException w:name="Colorful Shading Accent 2" w:semiHidden="0" w:uiPriority="71" w:unhideWhenUsed="0"/>
+    <w:lsdException w:name="Colorful List Accent 2" w:semiHidden="0" w:uiPriority="72" w:unhideWhenUsed="0"/>
+    <w:lsdException w:name="Colorful Grid Accent 2" w:semiHidden="0" w:uiPriority="73" w:unhideWhenUsed="0"/>
+    <w:lsdException w:name="Light Shading Accent 3" w:semiHidden="0" w:uiPriority="60" w:unhideWhenUsed="0"/>
+    <w:lsdException w:name="Light List Accent 3" w:semiHidden="0" w:uiPriority="61" w:unhideWhenUsed="0"/>
+    <w:lsdException w:name="Light Grid Accent 3" w:semiHidden="0" w:uiPriority="62" w:unhideWhenUsed="0"/>
+    <w:lsdException w:name="Medium Shading 1 Accent 3" w:semiHidden="0" w:uiPriority="63" w:unhideWhenUsed="0"/>
+    <w:lsdException w:name="Medium Shading 2 Accent 3" w:semiHidden="0" w:uiPriority="64" w:unhideWhenUsed="0"/>
+    <w:lsdException w:name="Medium List 1 Accent 3" w:semiHidden="0" w:uiPriority="65" w:unhideWhenUsed="0"/>
+    <w:lsdException w:name="Medium List 2 Accent 3" w:semiHidden="0" w:uiPriority="66" w:unhideWhenUsed="0"/>
+    <w:lsdException w:name="Medium Grid 1 Accent 3" w:semiHidden="0" w:uiPriority="67" w:unhideWhenUsed="0"/>
+    <w:lsdException w:name="Medium Grid 2 Accent 3" w:semiHidden="0" w:uiPriority="68" w:unhideWhenUsed="0"/>
+    <w:lsdException w:name="Medium Grid 3 Accent 3" w:semiHidden="0" w:uiPriority="69" w:unhideWhenUsed="0"/>
+    <w:lsdException w:name="Dark List Accent 3" w:semiHidden="0" w:uiPriority="70" w:unhideWhenUsed="0"/>
+    <w:lsdException w:name="Colorful Shading Accent 3" w:semiHidden="0" w:uiPriority="71" w:unhideWhenUsed="0"/>
+    <w:lsdException w:name="Colorful List Accent 3" w:semiHidden="0" w:uiPriority="72" w:unhideWhenUsed="0"/>
+    <w:lsdException w:name="Colorful Grid Accent 3" w:semiHidden="0" w:uiPriority="73" w:unhideWhenUsed="0"/>
+    <w:lsdException w:name="Light Shading Accent 4" w:semiHidden="0" w:uiPriority="60" w:unhideWhenUsed="0"/>
+    <w:lsdException w:name="Light List Accent 4" w:semiHidden="0" w:uiPriority="61" w:unhideWhenUsed="0"/>
+    <w:lsdException w:name="Light Grid Accent 4" w:semiHidden="0" w:uiPriority="62" w:unhideWhenUsed="0"/>
+    <w:lsdException w:name="Medium Shading 1 Accent 4" w:semiHidden="0" w:uiPriority="63" w:unhideWhenUsed="0"/>
+    <w:lsdException w:name="Medium Shading 2 Accent 4" w:semiHidden="0" w:uiPriority="64" w:unhideWhenUsed="0"/>
+    <w:lsdException w:name="Medium List 1 Accent 4" w:semiHidden="0" w:uiPriority="65" w:unhideWhenUsed="0"/>
+    <w:lsdException w:name="Medium List 2 Accent 4" w:semiHidden="0" w:uiPriority="66" w:unhideWhenUsed="0"/>
+    <w:lsdException w:name="Medium Grid 1 Accent 4" w:semiHidden="0" w:uiPriority="67" w:unhideWhenUsed="0"/>
+    <w:lsdException w:name="Medium Grid 2 Accent 4" w:semiHidden="0" w:uiPriority="68" w:unhideWhenUsed="0"/>
+    <w:lsdException w:name="Medium Grid 3 Accent 4" w:semiHidden="0" w:uiPriority="69" w:unhideWhenUsed="0"/>
+    <w:lsdException w:name="Dark List Accent 4" w:semiHidden="0" w:uiPriority="70" w:unhideWhenUsed="0"/>
+    <w:lsdException w:name="Colorful Shading Accent 4" w:semiHidden="0" w:uiPriority="71" w:unhideWhenUsed="0"/>
+    <w:lsdException w:name="Colorful List Accent 4" w:semiHidden="0" w:uiPriority="72" w:unhideWhenUsed="0"/>
+    <w:lsdException w:name="Colorful Grid Accent 4" w:semiHidden="0" w:uiPriority="73" w:unhideWhenUsed="0"/>
+    <w:lsdException w:name="Light Shading Accent 5" w:semiHidden="0" w:uiPriority="60" w:unhideWhenUsed="0"/>
+    <w:lsdException w:name="Light List Accent 5" w:semiHidden="0" w:uiPriority="61" w:unhideWhenUsed="0"/>
+    <w:lsdException w:name="Light Grid Accent 5" w:semiHidden="0" w:uiPriority="62" w:unhideWhenUsed="0"/>
+    <w:lsdException w:name="Medium Shading 1 Accent 5" w:semiHidden="0" w:uiPriority="63" w:unhideWhenUsed="0"/>
+    <w:lsdException w:name="Medium Shading 2 Accent 5" w:semiHidden="0" w:uiPriority="64" w:unhideWhenUsed="0"/>
+    <w:lsdException w:name="Medium List 1 Accent 5" w:semiHidden="0" w:uiPriority="65" w:unhideWhenUsed="0"/>
+    <w:lsdException w:name="Medium List 2 Accent 5" w:semiHidden="0" w:uiPriority="66" w:unhideWhenUsed="0"/>
+    <w:lsdException w:name="Medium Grid 1 Accent 5" w:semiHidden="0" w:uiPriority="67" w:unhideWhenUsed="0"/>
+    <w:lsdException w:name="Medium Grid 2 Accent 5" w:semiHidden="0" w:uiPriority="68" w:unhideWhenUsed="0"/>
+    <w:lsdException w:name="Medium Grid 3 Accent 5" w:semiHidden="0" w:uiPriority="69" w:unhideWhenUsed="0"/>
+    <w:lsdException w:name="Dark List Accent 5" w:semiHidden="0" w:uiPriority="70" w:unhideWhenUsed="0"/>
+    <w:lsdException w:name="Colorful Shading Accent 5" w:semiHidden="0" w:uiPriority="71" w:unhideWhenUsed="0"/>
+    <w:lsdException w:name="Colorful List Accent 5" w:semiHidden="0" w:uiPriority="72" w:unhideWhenUsed="0"/>
+    <w:lsdException w:name="Colorful Grid Accent 5" w:semiHidden="0" w:uiPriority="73" w:unhideWhenUsed="0"/>
+    <w:lsdException w:name="Light Shading Accent 6" w:semiHidden="0" w:uiPriority="60" w:unhideWhenUsed="0"/>
+    <w:lsdException w:name="Light List Accent 6" w:semiHidden="0" w:uiPriority="61" w:unhideWhenUsed="0"/>
+    <w:lsdException w:name="Light Grid Accent 6" w:semiHidden="0" w:uiPriority="62" w:unhideWhenUsed="0"/>
+    <w:lsdException w:name="Medium Shading 1 Accent 6" w:semiHidden="0" w:uiPriority="63" w:unhideWhenUsed="0"/>
+    <w:lsdException w:name="Medium Shading 2 Accent 6" w:semiHidden="0" w:uiPriority="64" w:unhideWhenUsed="0"/>
+    <w:lsdException w:name="Medium List 1 Accent 6" w:semiHidden="0" w:uiPriority="65" w:unhideWhenUsed="0"/>
+    <w:lsdException w:name="Medium List 2 Accent 6" w:semiHidden="0" w:uiPriority="66" w:unhideWhenUsed="0"/>
+    <w:lsdException w:name="Medium Grid 1 Accent 6" w:semiHidden="0" w:uiPriority="67" w:unhideWhenUsed="0"/>
+    <w:lsdException w:name="Medium Grid 2 Accent 6" w:semiHidden="0" w:uiPriority="68" w:unhideWhenUsed="0"/>
+    <w:lsdException w:name="Medium Grid 3 Accent 6" w:semiHidden="0" w:uiPriority="69" w:unhideWhenUsed="0"/>
+    <w:lsdException w:name="Dark List Accent 6" w:semiHidden="0" w:uiPriority="70" w:unhideWhenUsed="0"/>
+    <w:lsdException w:name="Colorful Shading Accent 6" w:semiHidden="0" w:uiPriority="71" w:unhideWhenUsed="0"/>
+    <w:lsdException w:name="Colorful List Accent 6" w:semiHidden="0" w:uiPriority="72" w:unhideWhenUsed="0"/>
+    <w:lsdException w:name="Colorful Grid Accent 6" w:semiHidden="0" w:uiPriority="73" w:unhideWhenUsed="0"/>
+    <w:lsdException w:name="Subtle Emphasis" w:semiHidden="0" w:uiPriority="19" w:unhideWhenUsed="0" w:qFormat="1"/>
+    <w:lsdException w:name="Intense Emphasis" w:semiHidden="0" w:uiPriority="21" w:unhideWhenUsed="0" w:qFormat="1"/>
+    <w:lsdException w:name="Subtle Reference" w:semiHidden="0" w:uiPriority="31" w:unhideWhenUsed="0" w:qFormat="1"/>
+    <w:lsdException w:name="Intense Reference" w:semiHidden="0" w:uiPriority="32" w:unhideWhenUsed="0" w:qFormat="1"/>
+    <w:lsdException w:name="Book Title" w:semiHidden="0" w:uiPriority="33" w:unhideWhenUsed="0" w:qFormat="1"/>
+    <w:lsdException w:name="Bibliography" w:uiPriority="37"/>
+    <w:lsdException w:name="TOC Heading" w:uiPriority="39" w:qFormat="1"/>
   </w:latentStyles>
   <w:style w:type="paragraph" w:default="1" w:styleId="Normal">
     <w:name w:val="Normal"/>
@@ -15581,6 +15720,196 @@
       <w:rFonts w:cs="Mangal"/>
       <w:szCs w:val="20"/>
     </w:rPr>
+  </w:style>
+</w:styles>
+</file>
+
+<file path=word/stylesWithEffects.xml><?xml version="1.0" encoding="utf-8"?>
+<w:styles xmlns:wpc="http://schemas.microsoft.com/office/word/2010/wordprocessingCanvas" xmlns:mc="http://schemas.openxmlformats.org/markup-compatibility/2006" xmlns:o="urn:schemas-microsoft-com:office:office" xmlns:r="http://schemas.openxmlformats.org/officeDocument/2006/relationships" xmlns:m="http://schemas.openxmlformats.org/officeDocument/2006/math" xmlns:v="urn:schemas-microsoft-com:vml" xmlns:wp14="http://schemas.microsoft.com/office/word/2010/wordprocessingDrawing" xmlns:wp="http://schemas.openxmlformats.org/drawingml/2006/wordprocessingDrawing" xmlns:w10="urn:schemas-microsoft-com:office:word" xmlns:w="http://schemas.openxmlformats.org/wordprocessingml/2006/main" xmlns:w14="http://schemas.microsoft.com/office/word/2010/wordml" xmlns:wpg="http://schemas.microsoft.com/office/word/2010/wordprocessingGroup" xmlns:wpi="http://schemas.microsoft.com/office/word/2010/wordprocessingInk" xmlns:wne="http://schemas.microsoft.com/office/word/2006/wordml" xmlns:wps="http://schemas.microsoft.com/office/word/2010/wordprocessingShape" mc:Ignorable="w14 wp14">
+  <w:docDefaults>
+    <w:rPrDefault>
+      <w:rPr>
+        <w:rFonts w:asciiTheme="minorHAnsi" w:eastAsiaTheme="minorEastAsia" w:hAnsiTheme="minorHAnsi" w:cstheme="minorBidi"/>
+        <w:sz w:val="22"/>
+        <w:szCs w:val="22"/>
+        <w:lang w:val="en-US" w:eastAsia="en-US" w:bidi="ar-SA"/>
+      </w:rPr>
+    </w:rPrDefault>
+    <w:pPrDefault>
+      <w:pPr>
+        <w:spacing w:after="200" w:line="276" w:lineRule="auto"/>
+      </w:pPr>
+    </w:pPrDefault>
+  </w:docDefaults>
+  <w:latentStyles w:defLockedState="0" w:defUIPriority="99" w:defSemiHidden="1" w:defUnhideWhenUsed="1" w:defQFormat="0" w:count="267">
+    <w:lsdException w:name="Normal" w:semiHidden="0" w:uiPriority="0" w:unhideWhenUsed="0" w:qFormat="1"/>
+    <w:lsdException w:name="heading 1" w:semiHidden="0" w:uiPriority="9" w:unhideWhenUsed="0" w:qFormat="1"/>
+    <w:lsdException w:name="heading 2" w:uiPriority="9" w:qFormat="1"/>
+    <w:lsdException w:name="heading 3" w:uiPriority="9" w:qFormat="1"/>
+    <w:lsdException w:name="heading 4" w:uiPriority="9" w:qFormat="1"/>
+    <w:lsdException w:name="heading 5" w:uiPriority="9" w:qFormat="1"/>
+    <w:lsdException w:name="heading 6" w:uiPriority="9" w:qFormat="1"/>
+    <w:lsdException w:name="heading 7" w:uiPriority="9" w:qFormat="1"/>
+    <w:lsdException w:name="heading 8" w:uiPriority="9" w:qFormat="1"/>
+    <w:lsdException w:name="heading 9" w:uiPriority="9" w:qFormat="1"/>
+    <w:lsdException w:name="toc 1" w:uiPriority="39"/>
+    <w:lsdException w:name="toc 2" w:uiPriority="39"/>
+    <w:lsdException w:name="toc 3" w:uiPriority="39"/>
+    <w:lsdException w:name="toc 4" w:uiPriority="39"/>
+    <w:lsdException w:name="toc 5" w:uiPriority="39"/>
+    <w:lsdException w:name="toc 6" w:uiPriority="39"/>
+    <w:lsdException w:name="toc 7" w:uiPriority="39"/>
+    <w:lsdException w:name="toc 8" w:uiPriority="39"/>
+    <w:lsdException w:name="toc 9" w:uiPriority="39"/>
+    <w:lsdException w:name="caption" w:uiPriority="35" w:qFormat="1"/>
+    <w:lsdException w:name="Title" w:semiHidden="0" w:uiPriority="10" w:unhideWhenUsed="0" w:qFormat="1"/>
+    <w:lsdException w:name="Default Paragraph Font" w:uiPriority="1"/>
+    <w:lsdException w:name="Subtitle" w:semiHidden="0" w:uiPriority="11" w:unhideWhenUsed="0" w:qFormat="1"/>
+    <w:lsdException w:name="Strong" w:semiHidden="0" w:uiPriority="22" w:unhideWhenUsed="0" w:qFormat="1"/>
+    <w:lsdException w:name="Emphasis" w:semiHidden="0" w:uiPriority="20" w:unhideWhenUsed="0" w:qFormat="1"/>
+    <w:lsdException w:name="Table Grid" w:semiHidden="0" w:uiPriority="59" w:unhideWhenUsed="0"/>
+    <w:lsdException w:name="Placeholder Text" w:unhideWhenUsed="0"/>
+    <w:lsdException w:name="No Spacing" w:semiHidden="0" w:uiPriority="1" w:unhideWhenUsed="0" w:qFormat="1"/>
+    <w:lsdException w:name="Light Shading" w:semiHidden="0" w:uiPriority="60" w:unhideWhenUsed="0"/>
+    <w:lsdException w:name="Light List" w:semiHidden="0" w:uiPriority="61" w:unhideWhenUsed="0"/>
+    <w:lsdException w:name="Light Grid" w:semiHidden="0" w:uiPriority="62" w:unhideWhenUsed="0"/>
+    <w:lsdException w:name="Medium Shading 1" w:semiHidden="0" w:uiPriority="63" w:unhideWhenUsed="0"/>
+    <w:lsdException w:name="Medium Shading 2" w:semiHidden="0" w:uiPriority="64" w:unhideWhenUsed="0"/>
+    <w:lsdException w:name="Medium List 1" w:semiHidden="0" w:uiPriority="65" w:unhideWhenUsed="0"/>
+    <w:lsdException w:name="Medium List 2" w:semiHidden="0" w:uiPriority="66" w:unhideWhenUsed="0"/>
+    <w:lsdException w:name="Medium Grid 1" w:semiHidden="0" w:uiPriority="67" w:unhideWhenUsed="0"/>
+    <w:lsdException w:name="Medium Grid 2" w:semiHidden="0" w:uiPriority="68" w:unhideWhenUsed="0"/>
+    <w:lsdException w:name="Medium Grid 3" w:semiHidden="0" w:uiPriority="69" w:unhideWhenUsed="0"/>
+    <w:lsdException w:name="Dark List" w:semiHidden="0" w:uiPriority="70" w:unhideWhenUsed="0"/>
+    <w:lsdException w:name="Colorful Shading" w:semiHidden="0" w:uiPriority="71" w:unhideWhenUsed="0"/>
+    <w:lsdException w:name="Colorful List" w:semiHidden="0" w:uiPriority="72" w:unhideWhenUsed="0"/>
+    <w:lsdException w:name="Colorful Grid" w:semiHidden="0" w:uiPriority="73" w:unhideWhenUsed="0"/>
+    <w:lsdException w:name="Light Shading Accent 1" w:semiHidden="0" w:uiPriority="60" w:unhideWhenUsed="0"/>
+    <w:lsdException w:name="Light List Accent 1" w:semiHidden="0" w:uiPriority="61" w:unhideWhenUsed="0"/>
+    <w:lsdException w:name="Light Grid Accent 1" w:semiHidden="0" w:uiPriority="62" w:unhideWhenUsed="0"/>
+    <w:lsdException w:name="Medium Shading 1 Accent 1" w:semiHidden="0" w:uiPriority="63" w:unhideWhenUsed="0"/>
+    <w:lsdException w:name="Medium Shading 2 Accent 1" w:semiHidden="0" w:uiPriority="64" w:unhideWhenUsed="0"/>
+    <w:lsdException w:name="Medium List 1 Accent 1" w:semiHidden="0" w:uiPriority="65" w:unhideWhenUsed="0"/>
+    <w:lsdException w:name="Revision" w:unhideWhenUsed="0"/>
+    <w:lsdException w:name="List Paragraph" w:semiHidden="0" w:uiPriority="34" w:unhideWhenUsed="0" w:qFormat="1"/>
+    <w:lsdException w:name="Quote" w:semiHidden="0" w:uiPriority="29" w:unhideWhenUsed="0" w:qFormat="1"/>
+    <w:lsdException w:name="Intense Quote" w:semiHidden="0" w:uiPriority="30" w:unhideWhenUsed="0" w:qFormat="1"/>
+    <w:lsdException w:name="Medium List 2 Accent 1" w:semiHidden="0" w:uiPriority="66" w:unhideWhenUsed="0"/>
+    <w:lsdException w:name="Medium Grid 1 Accent 1" w:semiHidden="0" w:uiPriority="67" w:unhideWhenUsed="0"/>
+    <w:lsdException w:name="Medium Grid 2 Accent 1" w:semiHidden="0" w:uiPriority="68" w:unhideWhenUsed="0"/>
+    <w:lsdException w:name="Medium Grid 3 Accent 1" w:semiHidden="0" w:uiPriority="69" w:unhideWhenUsed="0"/>
+    <w:lsdException w:name="Dark List Accent 1" w:semiHidden="0" w:uiPriority="70" w:unhideWhenUsed="0"/>
+    <w:lsdException w:name="Colorful Shading Accent 1" w:semiHidden="0" w:uiPriority="71" w:unhideWhenUsed="0"/>
+    <w:lsdException w:name="Colorful List Accent 1" w:semiHidden="0" w:uiPriority="72" w:unhideWhenUsed="0"/>
+    <w:lsdException w:name="Colorful Grid Accent 1" w:semiHidden="0" w:uiPriority="73" w:unhideWhenUsed="0"/>
+    <w:lsdException w:name="Light Shading Accent 2" w:semiHidden="0" w:uiPriority="60" w:unhideWhenUsed="0"/>
+    <w:lsdException w:name="Light List Accent 2" w:semiHidden="0" w:uiPriority="61" w:unhideWhenUsed="0"/>
+    <w:lsdException w:name="Light Grid Accent 2" w:semiHidden="0" w:uiPriority="62" w:unhideWhenUsed="0"/>
+    <w:lsdException w:name="Medium Shading 1 Accent 2" w:semiHidden="0" w:uiPriority="63" w:unhideWhenUsed="0"/>
+    <w:lsdException w:name="Medium Shading 2 Accent 2" w:semiHidden="0" w:uiPriority="64" w:unhideWhenUsed="0"/>
+    <w:lsdException w:name="Medium List 1 Accent 2" w:semiHidden="0" w:uiPriority="65" w:unhideWhenUsed="0"/>
+    <w:lsdException w:name="Medium List 2 Accent 2" w:semiHidden="0" w:uiPriority="66" w:unhideWhenUsed="0"/>
+    <w:lsdException w:name="Medium Grid 1 Accent 2" w:semiHidden="0" w:uiPriority="67" w:unhideWhenUsed="0"/>
+    <w:lsdException w:name="Medium Grid 2 Accent 2" w:semiHidden="0" w:uiPriority="68" w:unhideWhenUsed="0"/>
+    <w:lsdException w:name="Medium Grid 3 Accent 2" w:semiHidden="0" w:uiPriority="69" w:unhideWhenUsed="0"/>
+    <w:lsdException w:name="Dark List Accent 2" w:semiHidden="0" w:uiPriority="70" w:unhideWhenUsed="0"/>
+    <w:lsdException w:name="Colorful Shading Accent 2" w:semiHidden="0" w:uiPriority="71" w:unhideWhenUsed="0"/>
+    <w:lsdException w:name="Colorful List Accent 2" w:semiHidden="0" w:uiPriority="72" w:unhideWhenUsed="0"/>
+    <w:lsdException w:name="Colorful Grid Accent 2" w:semiHidden="0" w:uiPriority="73" w:unhideWhenUsed="0"/>
+    <w:lsdException w:name="Light Shading Accent 3" w:semiHidden="0" w:uiPriority="60" w:unhideWhenUsed="0"/>
+    <w:lsdException w:name="Light List Accent 3" w:semiHidden="0" w:uiPriority="61" w:unhideWhenUsed="0"/>
+    <w:lsdException w:name="Light Grid Accent 3" w:semiHidden="0" w:uiPriority="62" w:unhideWhenUsed="0"/>
+    <w:lsdException w:name="Medium Shading 1 Accent 3" w:semiHidden="0" w:uiPriority="63" w:unhideWhenUsed="0"/>
+    <w:lsdException w:name="Medium Shading 2 Accent 3" w:semiHidden="0" w:uiPriority="64" w:unhideWhenUsed="0"/>
+    <w:lsdException w:name="Medium List 1 Accent 3" w:semiHidden="0" w:uiPriority="65" w:unhideWhenUsed="0"/>
+    <w:lsdException w:name="Medium List 2 Accent 3" w:semiHidden="0" w:uiPriority="66" w:unhideWhenUsed="0"/>
+    <w:lsdException w:name="Medium Grid 1 Accent 3" w:semiHidden="0" w:uiPriority="67" w:unhideWhenUsed="0"/>
+    <w:lsdException w:name="Medium Grid 2 Accent 3" w:semiHidden="0" w:uiPriority="68" w:unhideWhenUsed="0"/>
+    <w:lsdException w:name="Medium Grid 3 Accent 3" w:semiHidden="0" w:uiPriority="69" w:unhideWhenUsed="0"/>
+    <w:lsdException w:name="Dark List Accent 3" w:semiHidden="0" w:uiPriority="70" w:unhideWhenUsed="0"/>
+    <w:lsdException w:name="Colorful Shading Accent 3" w:semiHidden="0" w:uiPriority="71" w:unhideWhenUsed="0"/>
+    <w:lsdException w:name="Colorful List Accent 3" w:semiHidden="0" w:uiPriority="72" w:unhideWhenUsed="0"/>
+    <w:lsdException w:name="Colorful Grid Accent 3" w:semiHidden="0" w:uiPriority="73" w:unhideWhenUsed="0"/>
+    <w:lsdException w:name="Light Shading Accent 4" w:semiHidden="0" w:uiPriority="60" w:unhideWhenUsed="0"/>
+    <w:lsdException w:name="Light List Accent 4" w:semiHidden="0" w:uiPriority="61" w:unhideWhenUsed="0"/>
+    <w:lsdException w:name="Light Grid Accent 4" w:semiHidden="0" w:uiPriority="62" w:unhideWhenUsed="0"/>
+    <w:lsdException w:name="Medium Shading 1 Accent 4" w:semiHidden="0" w:uiPriority="63" w:unhideWhenUsed="0"/>
+    <w:lsdException w:name="Medium Shading 2 Accent 4" w:semiHidden="0" w:uiPriority="64" w:unhideWhenUsed="0"/>
+    <w:lsdException w:name="Medium List 1 Accent 4" w:semiHidden="0" w:uiPriority="65" w:unhideWhenUsed="0"/>
+    <w:lsdException w:name="Medium List 2 Accent 4" w:semiHidden="0" w:uiPriority="66" w:unhideWhenUsed="0"/>
+    <w:lsdException w:name="Medium Grid 1 Accent 4" w:semiHidden="0" w:uiPriority="67" w:unhideWhenUsed="0"/>
+    <w:lsdException w:name="Medium Grid 2 Accent 4" w:semiHidden="0" w:uiPriority="68" w:unhideWhenUsed="0"/>
+    <w:lsdException w:name="Medium Grid 3 Accent 4" w:semiHidden="0" w:uiPriority="69" w:unhideWhenUsed="0"/>
+    <w:lsdException w:name="Dark List Accent 4" w:semiHidden="0" w:uiPriority="70" w:unhideWhenUsed="0"/>
+    <w:lsdException w:name="Colorful Shading Accent 4" w:semiHidden="0" w:uiPriority="71" w:unhideWhenUsed="0"/>
+    <w:lsdException w:name="Colorful List Accent 4" w:semiHidden="0" w:uiPriority="72" w:unhideWhenUsed="0"/>
+    <w:lsdException w:name="Colorful Grid Accent 4" w:semiHidden="0" w:uiPriority="73" w:unhideWhenUsed="0"/>
+    <w:lsdException w:name="Light Shading Accent 5" w:semiHidden="0" w:uiPriority="60" w:unhideWhenUsed="0"/>
+    <w:lsdException w:name="Light List Accent 5" w:semiHidden="0" w:uiPriority="61" w:unhideWhenUsed="0"/>
+    <w:lsdException w:name="Light Grid Accent 5" w:semiHidden="0" w:uiPriority="62" w:unhideWhenUsed="0"/>
+    <w:lsdException w:name="Medium Shading 1 Accent 5" w:semiHidden="0" w:uiPriority="63" w:unhideWhenUsed="0"/>
+    <w:lsdException w:name="Medium Shading 2 Accent 5" w:semiHidden="0" w:uiPriority="64" w:unhideWhenUsed="0"/>
+    <w:lsdException w:name="Medium List 1 Accent 5" w:semiHidden="0" w:uiPriority="65" w:unhideWhenUsed="0"/>
+    <w:lsdException w:name="Medium List 2 Accent 5" w:semiHidden="0" w:uiPriority="66" w:unhideWhenUsed="0"/>
+    <w:lsdException w:name="Medium Grid 1 Accent 5" w:semiHidden="0" w:uiPriority="67" w:unhideWhenUsed="0"/>
+    <w:lsdException w:name="Medium Grid 2 Accent 5" w:semiHidden="0" w:uiPriority="68" w:unhideWhenUsed="0"/>
+    <w:lsdException w:name="Medium Grid 3 Accent 5" w:semiHidden="0" w:uiPriority="69" w:unhideWhenUsed="0"/>
+    <w:lsdException w:name="Dark List Accent 5" w:semiHidden="0" w:uiPriority="70" w:unhideWhenUsed="0"/>
+    <w:lsdException w:name="Colorful Shading Accent 5" w:semiHidden="0" w:uiPriority="71" w:unhideWhenUsed="0"/>
+    <w:lsdException w:name="Colorful List Accent 5" w:semiHidden="0" w:uiPriority="72" w:unhideWhenUsed="0"/>
+    <w:lsdException w:name="Colorful Grid Accent 5" w:semiHidden="0" w:uiPriority="73" w:unhideWhenUsed="0"/>
+    <w:lsdException w:name="Light Shading Accent 6" w:semiHidden="0" w:uiPriority="60" w:unhideWhenUsed="0"/>
+    <w:lsdException w:name="Light List Accent 6" w:semiHidden="0" w:uiPriority="61" w:unhideWhenUsed="0"/>
+    <w:lsdException w:name="Light Grid Accent 6" w:semiHidden="0" w:uiPriority="62" w:unhideWhenUsed="0"/>
+    <w:lsdException w:name="Medium Shading 1 Accent 6" w:semiHidden="0" w:uiPriority="63" w:unhideWhenUsed="0"/>
+    <w:lsdException w:name="Medium Shading 2 Accent 6" w:semiHidden="0" w:uiPriority="64" w:unhideWhenUsed="0"/>
+    <w:lsdException w:name="Medium List 1 Accent 6" w:semiHidden="0" w:uiPriority="65" w:unhideWhenUsed="0"/>
+    <w:lsdException w:name="Medium List 2 Accent 6" w:semiHidden="0" w:uiPriority="66" w:unhideWhenUsed="0"/>
+    <w:lsdException w:name="Medium Grid 1 Accent 6" w:semiHidden="0" w:uiPriority="67" w:unhideWhenUsed="0"/>
+    <w:lsdException w:name="Medium Grid 2 Accent 6" w:semiHidden="0" w:uiPriority="68" w:unhideWhenUsed="0"/>
+    <w:lsdException w:name="Medium Grid 3 Accent 6" w:semiHidden="0" w:uiPriority="69" w:unhideWhenUsed="0"/>
+    <w:lsdException w:name="Dark List Accent 6" w:semiHidden="0" w:uiPriority="70" w:unhideWhenUsed="0"/>
+    <w:lsdException w:name="Colorful Shading Accent 6" w:semiHidden="0" w:uiPriority="71" w:unhideWhenUsed="0"/>
+    <w:lsdException w:name="Colorful List Accent 6" w:semiHidden="0" w:uiPriority="72" w:unhideWhenUsed="0"/>
+    <w:lsdException w:name="Colorful Grid Accent 6" w:semiHidden="0" w:uiPriority="73" w:unhideWhenUsed="0"/>
+    <w:lsdException w:name="Subtle Emphasis" w:semiHidden="0" w:uiPriority="19" w:unhideWhenUsed="0" w:qFormat="1"/>
+    <w:lsdException w:name="Intense Emphasis" w:semiHidden="0" w:uiPriority="21" w:unhideWhenUsed="0" w:qFormat="1"/>
+    <w:lsdException w:name="Subtle Reference" w:semiHidden="0" w:uiPriority="31" w:unhideWhenUsed="0" w:qFormat="1"/>
+    <w:lsdException w:name="Intense Reference" w:semiHidden="0" w:uiPriority="32" w:unhideWhenUsed="0" w:qFormat="1"/>
+    <w:lsdException w:name="Book Title" w:semiHidden="0" w:uiPriority="33" w:unhideWhenUsed="0" w:qFormat="1"/>
+    <w:lsdException w:name="Bibliography" w:uiPriority="37"/>
+    <w:lsdException w:name="TOC Heading" w:uiPriority="39" w:qFormat="1"/>
+  </w:latentStyles>
+  <w:style w:type="paragraph" w:default="1" w:styleId="Normal">
+    <w:name w:val="Normal"/>
+    <w:qFormat/>
+  </w:style>
+  <w:style w:type="character" w:default="1" w:styleId="DefaultParagraphFont">
+    <w:name w:val="Default Paragraph Font"/>
+    <w:uiPriority w:val="1"/>
+    <w:semiHidden/>
+    <w:unhideWhenUsed/>
+  </w:style>
+  <w:style w:type="table" w:default="1" w:styleId="TableNormal">
+    <w:name w:val="Normal Table"/>
+    <w:uiPriority w:val="99"/>
+    <w:semiHidden/>
+    <w:unhideWhenUsed/>
+    <w:tblPr>
+      <w:tblInd w:w="0" w:type="dxa"/>
+      <w:tblCellMar>
+        <w:top w:w="0" w:type="dxa"/>
+        <w:left w:w="108" w:type="dxa"/>
+        <w:bottom w:w="0" w:type="dxa"/>
+        <w:right w:w="108" w:type="dxa"/>
+      </w:tblCellMar>
+    </w:tblPr>
+  </w:style>
+  <w:style w:type="numbering" w:default="1" w:styleId="NoList">
+    <w:name w:val="No List"/>
+    <w:uiPriority w:val="99"/>
+    <w:semiHidden/>
+    <w:unhideWhenUsed/>
   </w:style>
 </w:styles>
 </file>

</xml_diff>